<commit_message>
Version avec les beta 1 et beta 2
</commit_message>
<xml_diff>
--- a/livrables/User Stories Final.docx
+++ b/livrables/User Stories Final.docx
@@ -1,6 +1,6 @@
 
 <file path=word/document.xml><?xml version="1.0" encoding="utf-8"?>
-<w:document xmlns:wpc="http://schemas.microsoft.com/office/word/2010/wordprocessingCanvas" xmlns:cx="http://schemas.microsoft.com/office/drawing/2014/chartex" xmlns:cx1="http://schemas.microsoft.com/office/drawing/2015/9/8/chartex" xmlns:cx2="http://schemas.microsoft.com/office/drawing/2015/10/21/chartex" xmlns:cx3="http://schemas.microsoft.com/office/drawing/2016/5/9/chartex" xmlns:cx4="http://schemas.microsoft.com/office/drawing/2016/5/10/chartex" xmlns:cx5="http://schemas.microsoft.com/office/drawing/2016/5/11/chartex" xmlns:cx6="http://schemas.microsoft.com/office/drawing/2016/5/12/chartex" xmlns:cx7="http://schemas.microsoft.com/office/drawing/2016/5/13/chartex" xmlns:cx8="http://schemas.microsoft.com/office/drawing/2016/5/14/chartex" xmlns:mc="http://schemas.openxmlformats.org/markup-compatibility/2006" xmlns:aink="http://schemas.microsoft.com/office/drawing/2016/ink" xmlns:am3d="http://schemas.microsoft.com/office/drawing/2017/model3d" xmlns:o="urn:schemas-microsoft-com:office:office" xmlns:r="http://schemas.openxmlformats.org/officeDocument/2006/relationships" xmlns:m="http://schemas.openxmlformats.org/officeDocument/2006/math" xmlns:v="urn:schemas-microsoft-com:vml" xmlns:wp14="http://schemas.microsoft.com/office/word/2010/wordprocessingDrawing" xmlns:wp="http://schemas.openxmlformats.org/drawingml/2006/wordprocessingDrawing" xmlns:w10="urn:schemas-microsoft-com:office:word" xmlns:w="http://schemas.openxmlformats.org/wordprocessingml/2006/main" xmlns:w14="http://schemas.microsoft.com/office/word/2010/wordml" xmlns:w15="http://schemas.microsoft.com/office/word/2012/wordml" xmlns:w16cex="http://schemas.microsoft.com/office/word/2018/wordml/cex" xmlns:w16cid="http://schemas.microsoft.com/office/word/2016/wordml/cid" xmlns:w16="http://schemas.microsoft.com/office/word/2018/wordml" xmlns:w16se="http://schemas.microsoft.com/office/word/2015/wordml/symex" xmlns:wpg="http://schemas.microsoft.com/office/word/2010/wordprocessingGroup" xmlns:wpi="http://schemas.microsoft.com/office/word/2010/wordprocessingInk" xmlns:wne="http://schemas.microsoft.com/office/word/2006/wordml" xmlns:wps="http://schemas.microsoft.com/office/word/2010/wordprocessingShape" mc:Ignorable="w14 w15 w16se w16cid w16 w16cex wp14">
+<w:document xmlns:wpc="http://schemas.microsoft.com/office/word/2010/wordprocessingCanvas" xmlns:cx="http://schemas.microsoft.com/office/drawing/2014/chartex" xmlns:cx1="http://schemas.microsoft.com/office/drawing/2015/9/8/chartex" xmlns:cx2="http://schemas.microsoft.com/office/drawing/2015/10/21/chartex" xmlns:cx3="http://schemas.microsoft.com/office/drawing/2016/5/9/chartex" xmlns:cx4="http://schemas.microsoft.com/office/drawing/2016/5/10/chartex" xmlns:cx5="http://schemas.microsoft.com/office/drawing/2016/5/11/chartex" xmlns:cx6="http://schemas.microsoft.com/office/drawing/2016/5/12/chartex" xmlns:cx7="http://schemas.microsoft.com/office/drawing/2016/5/13/chartex" xmlns:cx8="http://schemas.microsoft.com/office/drawing/2016/5/14/chartex" xmlns:mc="http://schemas.openxmlformats.org/markup-compatibility/2006" xmlns:aink="http://schemas.microsoft.com/office/drawing/2016/ink" xmlns:am3d="http://schemas.microsoft.com/office/drawing/2017/model3d" xmlns:o="urn:schemas-microsoft-com:office:office" xmlns:oel="http://schemas.microsoft.com/office/2019/extlst" xmlns:r="http://schemas.openxmlformats.org/officeDocument/2006/relationships" xmlns:m="http://schemas.openxmlformats.org/officeDocument/2006/math" xmlns:v="urn:schemas-microsoft-com:vml" xmlns:wp14="http://schemas.microsoft.com/office/word/2010/wordprocessingDrawing" xmlns:wp="http://schemas.openxmlformats.org/drawingml/2006/wordprocessingDrawing" xmlns:w10="urn:schemas-microsoft-com:office:word" xmlns:w="http://schemas.openxmlformats.org/wordprocessingml/2006/main" xmlns:w14="http://schemas.microsoft.com/office/word/2010/wordml" xmlns:w15="http://schemas.microsoft.com/office/word/2012/wordml" xmlns:w16cex="http://schemas.microsoft.com/office/word/2018/wordml/cex" xmlns:w16cid="http://schemas.microsoft.com/office/word/2016/wordml/cid" xmlns:w16="http://schemas.microsoft.com/office/word/2018/wordml" xmlns:w16sdtdh="http://schemas.microsoft.com/office/word/2020/wordml/sdtdatahash" xmlns:w16se="http://schemas.microsoft.com/office/word/2015/wordml/symex" xmlns:wpg="http://schemas.microsoft.com/office/word/2010/wordprocessingGroup" xmlns:wpi="http://schemas.microsoft.com/office/word/2010/wordprocessingInk" xmlns:wne="http://schemas.microsoft.com/office/word/2006/wordml" xmlns:wps="http://schemas.microsoft.com/office/word/2010/wordprocessingShape" mc:Ignorable="w14 w15 w16se w16cid w16 w16cex w16sdtdh wp14">
   <w:body>
     <w:p>
       <w:pPr>
@@ -93,7 +93,15 @@
         </w:numPr>
       </w:pPr>
       <w:r>
-        <w:t xml:space="preserve"> Le menu principal contient les boutons : Jouer, Options, Highscore, A propos et quitter.</w:t>
+        <w:t xml:space="preserve"> Le menu principal contient les boutons : Jouer, Options, </w:t>
+      </w:r>
+      <w:proofErr w:type="spellStart"/>
+      <w:r>
+        <w:t>Highscore</w:t>
+      </w:r>
+      <w:proofErr w:type="spellEnd"/>
+      <w:r>
+        <w:t>, A propos et quitter.</w:t>
       </w:r>
     </w:p>
     <w:p>
@@ -400,7 +408,11 @@
         <w:t>Je veux une interface de jeu qui contient : Ennemis, Vies, Score, Obstacles et mon vaisseau.</w:t>
       </w:r>
     </w:p>
-    <w:p/>
+    <w:p>
+      <w:r>
+        <w:t>Pour avoir toutes les informations nécessaires pour jouer.</w:t>
+      </w:r>
+    </w:p>
     <w:p>
       <w:pPr>
         <w:pStyle w:val="Titre2"/>
@@ -420,6 +432,11 @@
       <w:r>
         <w:t>L’interface en jeu contient : Ennemis, Vies, Score, les obstacles et surtout le vaisseau.</w:t>
       </w:r>
+    </w:p>
+    <w:p>
+      <w:pPr>
+        <w:pStyle w:val="Paragraphedeliste"/>
+      </w:pPr>
     </w:p>
     <w:p>
       <w:pPr>
@@ -665,7 +682,10 @@
         <w:pStyle w:val="Titre1"/>
       </w:pPr>
       <w:r>
-        <w:t>Story : Tirer sur les ennemis</w:t>
+        <w:t xml:space="preserve">Story : </w:t>
+      </w:r>
+      <w:r>
+        <w:t>Tuer les ennemis</w:t>
       </w:r>
     </w:p>
     <w:p>
@@ -689,7 +709,11 @@
         <w:t xml:space="preserve"> je veux qu’il disparaisse.</w:t>
       </w:r>
     </w:p>
-    <w:p/>
+    <w:p>
+      <w:r>
+        <w:t>Pour pouvoir éviter de me faire attraper par ceux-ci.</w:t>
+      </w:r>
+    </w:p>
     <w:p>
       <w:pPr>
         <w:pStyle w:val="Titre2"/>
@@ -707,7 +731,13 @@
         </w:numPr>
       </w:pPr>
       <w:r>
-        <w:t>Quand un ennemi est tiré dessus il disparaît.</w:t>
+        <w:t xml:space="preserve">Quand </w:t>
+      </w:r>
+      <w:r>
+        <w:t xml:space="preserve">laser atteint un ennemi </w:t>
+      </w:r>
+      <w:r>
+        <w:t>il disparaît.</w:t>
       </w:r>
     </w:p>
     <w:p>
@@ -761,6 +791,784 @@
         </w:drawing>
       </w:r>
     </w:p>
+    <w:p>
+      <w:pPr>
+        <w:pStyle w:val="Titre1"/>
+      </w:pPr>
+      <w:r>
+        <w:t>Story : Ennemis qui tirent</w:t>
+      </w:r>
+    </w:p>
+    <w:p>
+      <w:pPr>
+        <w:pStyle w:val="Titre2"/>
+      </w:pPr>
+      <w:r>
+        <w:t>Description</w:t>
+      </w:r>
+    </w:p>
+    <w:p>
+      <w:r>
+        <w:t xml:space="preserve">En tant que joueur </w:t>
+      </w:r>
+    </w:p>
+    <w:p>
+      <w:r>
+        <w:t>Je veux avoir des ennemis qui me tirent dessus.</w:t>
+      </w:r>
+    </w:p>
+    <w:p>
+      <w:r>
+        <w:t>Pour me sentir fort quand j’évite leurs tirs</w:t>
+      </w:r>
+    </w:p>
+    <w:p>
+      <w:pPr>
+        <w:pStyle w:val="Titre2"/>
+      </w:pPr>
+      <w:r>
+        <w:t>Tests d’acceptance</w:t>
+      </w:r>
+    </w:p>
+    <w:p>
+      <w:pPr>
+        <w:pStyle w:val="Paragraphedeliste"/>
+        <w:numPr>
+          <w:ilvl w:val="0"/>
+          <w:numId w:val="4"/>
+        </w:numPr>
+      </w:pPr>
+      <w:r>
+        <w:t>Les ennemis tirent en face d’eux.</w:t>
+      </w:r>
+    </w:p>
+    <w:p>
+      <w:pPr>
+        <w:pStyle w:val="Paragraphedeliste"/>
+        <w:numPr>
+          <w:ilvl w:val="0"/>
+          <w:numId w:val="4"/>
+        </w:numPr>
+      </w:pPr>
+      <w:r>
+        <w:t>Les tirs des ennemis enlever une vie au vaisseau si celui-ci reçoit le tir</w:t>
+      </w:r>
+    </w:p>
+    <w:p>
+      <w:pPr>
+        <w:pStyle w:val="Paragraphedeliste"/>
+        <w:numPr>
+          <w:ilvl w:val="0"/>
+          <w:numId w:val="4"/>
+        </w:numPr>
+      </w:pPr>
+      <w:r>
+        <w:t>Les tirs des ennemis peuvent détruire les protections.</w:t>
+      </w:r>
+    </w:p>
+    <w:p>
+      <w:pPr>
+        <w:pStyle w:val="Paragraphedeliste"/>
+        <w:numPr>
+          <w:ilvl w:val="0"/>
+          <w:numId w:val="4"/>
+        </w:numPr>
+      </w:pPr>
+      <w:r>
+        <w:t>Les tirs sont visibles</w:t>
+      </w:r>
+    </w:p>
+    <w:p>
+      <w:pPr>
+        <w:pStyle w:val="Titre2"/>
+      </w:pPr>
+    </w:p>
+    <w:p>
+      <w:pPr>
+        <w:pStyle w:val="Titre2"/>
+      </w:pPr>
+      <w:r>
+        <w:rPr>
+          <w:noProof/>
+        </w:rPr>
+        <mc:AlternateContent>
+          <mc:Choice Requires="wps">
+            <w:drawing>
+              <wp:anchor distT="0" distB="0" distL="114300" distR="114300" simplePos="0" relativeHeight="251662336" behindDoc="0" locked="0" layoutInCell="1" allowOverlap="1" wp14:anchorId="3F1E8C22" wp14:editId="76216CF7">
+                <wp:simplePos x="0" y="0"/>
+                <wp:positionH relativeFrom="column">
+                  <wp:posOffset>790575</wp:posOffset>
+                </wp:positionH>
+                <wp:positionV relativeFrom="paragraph">
+                  <wp:posOffset>9525</wp:posOffset>
+                </wp:positionV>
+                <wp:extent cx="1447800" cy="285750"/>
+                <wp:effectExtent l="0" t="0" r="19050" b="19050"/>
+                <wp:wrapNone/>
+                <wp:docPr id="14" name="Zone de texte 14"/>
+                <wp:cNvGraphicFramePr/>
+                <a:graphic xmlns:a="http://schemas.openxmlformats.org/drawingml/2006/main">
+                  <a:graphicData uri="http://schemas.microsoft.com/office/word/2010/wordprocessingShape">
+                    <wps:wsp>
+                      <wps:cNvSpPr txBox="1"/>
+                      <wps:spPr>
+                        <a:xfrm>
+                          <a:off x="0" y="0"/>
+                          <a:ext cx="1447800" cy="285750"/>
+                        </a:xfrm>
+                        <a:prstGeom prst="rect">
+                          <a:avLst/>
+                        </a:prstGeom>
+                        <a:solidFill>
+                          <a:schemeClr val="lt1"/>
+                        </a:solidFill>
+                        <a:ln w="6350">
+                          <a:solidFill>
+                            <a:schemeClr val="bg1"/>
+                          </a:solidFill>
+                        </a:ln>
+                      </wps:spPr>
+                      <wps:txbx>
+                        <w:txbxContent>
+                          <w:p>
+                            <w:pPr>
+                              <w:rPr>
+                                <w:lang w:val="fr-CH"/>
+                              </w:rPr>
+                            </w:pPr>
+                            <w:r>
+                              <w:rPr>
+                                <w:lang w:val="fr-CH"/>
+                              </w:rPr>
+                              <w:t>Ennemis qui tirent</w:t>
+                            </w:r>
+                          </w:p>
+                        </w:txbxContent>
+                      </wps:txbx>
+                      <wps:bodyPr rot="0" spcFirstLastPara="0" vertOverflow="overflow" horzOverflow="overflow" vert="horz" wrap="square" lIns="91440" tIns="45720" rIns="91440" bIns="45720" numCol="1" spcCol="0" rtlCol="0" fromWordArt="0" anchor="t" anchorCtr="0" forceAA="0" compatLnSpc="1">
+                        <a:prstTxWarp prst="textNoShape">
+                          <a:avLst/>
+                        </a:prstTxWarp>
+                        <a:noAutofit/>
+                      </wps:bodyPr>
+                    </wps:wsp>
+                  </a:graphicData>
+                </a:graphic>
+                <wp14:sizeRelH relativeFrom="margin">
+                  <wp14:pctWidth>0</wp14:pctWidth>
+                </wp14:sizeRelH>
+                <wp14:sizeRelV relativeFrom="margin">
+                  <wp14:pctHeight>0</wp14:pctHeight>
+                </wp14:sizeRelV>
+              </wp:anchor>
+            </w:drawing>
+          </mc:Choice>
+          <mc:Fallback>
+            <w:pict>
+              <v:shapetype w14:anchorId="3F1E8C22" id="_x0000_t202" coordsize="21600,21600" o:spt="202" path="m,l,21600r21600,l21600,xe">
+                <v:stroke joinstyle="miter"/>
+                <v:path gradientshapeok="t" o:connecttype="rect"/>
+              </v:shapetype>
+              <v:shape id="Zone de texte 14" o:spid="_x0000_s1026" type="#_x0000_t202" style="position:absolute;margin-left:62.25pt;margin-top:.75pt;width:114pt;height:22.5pt;z-index:251662336;visibility:visible;mso-wrap-style:square;mso-width-percent:0;mso-height-percent:0;mso-wrap-distance-left:9pt;mso-wrap-distance-top:0;mso-wrap-distance-right:9pt;mso-wrap-distance-bottom:0;mso-position-horizontal:absolute;mso-position-horizontal-relative:text;mso-position-vertical:absolute;mso-position-vertical-relative:text;mso-width-percent:0;mso-height-percent:0;mso-width-relative:margin;mso-height-relative:margin;v-text-anchor:top" o:gfxdata="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" fillcolor="white [3201]" strokecolor="white [3212]" strokeweight=".5pt">
+                <v:textbox>
+                  <w:txbxContent>
+                    <w:p>
+                      <w:pPr>
+                        <w:rPr>
+                          <w:lang w:val="fr-CH"/>
+                        </w:rPr>
+                      </w:pPr>
+                      <w:r>
+                        <w:rPr>
+                          <w:lang w:val="fr-CH"/>
+                        </w:rPr>
+                        <w:t>Ennemis qui tirent</w:t>
+                      </w:r>
+                    </w:p>
+                  </w:txbxContent>
+                </v:textbox>
+              </v:shape>
+            </w:pict>
+          </mc:Fallback>
+        </mc:AlternateContent>
+      </w:r>
+      <w:r>
+        <w:t>Croquis</w:t>
+      </w:r>
+    </w:p>
+    <w:p>
+      <w:r>
+        <w:rPr>
+          <w:noProof/>
+        </w:rPr>
+        <mc:AlternateContent>
+          <mc:Choice Requires="wpi">
+            <w:drawing>
+              <wp:anchor distT="0" distB="0" distL="114300" distR="114300" simplePos="0" relativeHeight="251671552" behindDoc="0" locked="0" layoutInCell="1" allowOverlap="1" wp14:anchorId="0DE5298A" wp14:editId="6E4584CB">
+                <wp:simplePos x="0" y="0"/>
+                <wp:positionH relativeFrom="column">
+                  <wp:posOffset>4028790</wp:posOffset>
+                </wp:positionH>
+                <wp:positionV relativeFrom="paragraph">
+                  <wp:posOffset>1810885</wp:posOffset>
+                </wp:positionV>
+                <wp:extent cx="360" cy="360"/>
+                <wp:effectExtent l="38100" t="38100" r="57150" b="57150"/>
+                <wp:wrapNone/>
+                <wp:docPr id="26" name="Encre 26"/>
+                <wp:cNvGraphicFramePr/>
+                <a:graphic xmlns:a="http://schemas.openxmlformats.org/drawingml/2006/main">
+                  <a:graphicData uri="http://schemas.microsoft.com/office/word/2010/wordprocessingInk">
+                    <w14:contentPart bwMode="auto" r:id="rId13">
+                      <w14:nvContentPartPr>
+                        <w14:cNvContentPartPr/>
+                      </w14:nvContentPartPr>
+                      <w14:xfrm>
+                        <a:off x="0" y="0"/>
+                        <a:ext cx="360" cy="360"/>
+                      </w14:xfrm>
+                    </w14:contentPart>
+                  </a:graphicData>
+                </a:graphic>
+              </wp:anchor>
+            </w:drawing>
+          </mc:Choice>
+          <mc:Fallback>
+            <w:pict>
+              <v:shapetype w14:anchorId="29A441D3" id="_x0000_t75" coordsize="21600,21600" o:spt="75" o:preferrelative="t" path="m@4@5l@4@11@9@11@9@5xe" filled="f" stroked="f">
+                <v:stroke joinstyle="miter"/>
+                <v:formulas>
+                  <v:f eqn="if lineDrawn pixelLineWidth 0"/>
+                  <v:f eqn="sum @0 1 0"/>
+                  <v:f eqn="sum 0 0 @1"/>
+                  <v:f eqn="prod @2 1 2"/>
+                  <v:f eqn="prod @3 21600 pixelWidth"/>
+                  <v:f eqn="prod @3 21600 pixelHeight"/>
+                  <v:f eqn="sum @0 0 1"/>
+                  <v:f eqn="prod @6 1 2"/>
+                  <v:f eqn="prod @7 21600 pixelWidth"/>
+                  <v:f eqn="sum @8 21600 0"/>
+                  <v:f eqn="prod @7 21600 pixelHeight"/>
+                  <v:f eqn="sum @10 21600 0"/>
+                </v:formulas>
+                <v:path o:extrusionok="f" gradientshapeok="t" o:connecttype="rect"/>
+                <o:lock v:ext="edit" aspectratio="t"/>
+              </v:shapetype>
+              <v:shape id="Encre 26" o:spid="_x0000_s1026" type="#_x0000_t75" style="position:absolute;margin-left:316.55pt;margin-top:141.9pt;width:1.45pt;height:1.45pt;z-index:251671552;visibility:visible;mso-wrap-style:square;mso-wrap-distance-left:9pt;mso-wrap-distance-top:0;mso-wrap-distance-right:9pt;mso-wrap-distance-bottom:0;mso-position-horizontal:absolute;mso-position-horizontal-relative:text;mso-position-vertical:absolute;mso-position-vertical-relative:text" o:gfxdata="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">
+                <v:imagedata r:id="rId14" o:title=""/>
+              </v:shape>
+            </w:pict>
+          </mc:Fallback>
+        </mc:AlternateContent>
+      </w:r>
+      <w:r>
+        <w:rPr>
+          <w:noProof/>
+        </w:rPr>
+        <mc:AlternateContent>
+          <mc:Choice Requires="wpi">
+            <w:drawing>
+              <wp:anchor distT="0" distB="0" distL="114300" distR="114300" simplePos="0" relativeHeight="251670528" behindDoc="0" locked="0" layoutInCell="1" allowOverlap="1" wp14:anchorId="7FBE58F9" wp14:editId="08DF6B6A">
+                <wp:simplePos x="0" y="0"/>
+                <wp:positionH relativeFrom="column">
+                  <wp:posOffset>2318430</wp:posOffset>
+                </wp:positionH>
+                <wp:positionV relativeFrom="paragraph">
+                  <wp:posOffset>1620325</wp:posOffset>
+                </wp:positionV>
+                <wp:extent cx="15480" cy="205200"/>
+                <wp:effectExtent l="38100" t="38100" r="41910" b="42545"/>
+                <wp:wrapNone/>
+                <wp:docPr id="25" name="Encre 25"/>
+                <wp:cNvGraphicFramePr/>
+                <a:graphic xmlns:a="http://schemas.openxmlformats.org/drawingml/2006/main">
+                  <a:graphicData uri="http://schemas.microsoft.com/office/word/2010/wordprocessingInk">
+                    <w14:contentPart bwMode="auto" r:id="rId15">
+                      <w14:nvContentPartPr>
+                        <w14:cNvContentPartPr/>
+                      </w14:nvContentPartPr>
+                      <w14:xfrm>
+                        <a:off x="0" y="0"/>
+                        <a:ext cx="15480" cy="205200"/>
+                      </w14:xfrm>
+                    </w14:contentPart>
+                  </a:graphicData>
+                </a:graphic>
+              </wp:anchor>
+            </w:drawing>
+          </mc:Choice>
+          <mc:Fallback>
+            <w:pict>
+              <v:shape w14:anchorId="5FD75F1F" id="Encre 25" o:spid="_x0000_s1026" type="#_x0000_t75" style="position:absolute;margin-left:181.85pt;margin-top:126.9pt;width:2.6pt;height:17.55pt;z-index:251670528;visibility:visible;mso-wrap-style:square;mso-wrap-distance-left:9pt;mso-wrap-distance-top:0;mso-wrap-distance-right:9pt;mso-wrap-distance-bottom:0;mso-position-horizontal:absolute;mso-position-horizontal-relative:text;mso-position-vertical:absolute;mso-position-vertical-relative:text" o:gfxdata="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">
+                <v:imagedata r:id="rId16" o:title=""/>
+              </v:shape>
+            </w:pict>
+          </mc:Fallback>
+        </mc:AlternateContent>
+      </w:r>
+      <w:r>
+        <w:rPr>
+          <w:noProof/>
+        </w:rPr>
+        <mc:AlternateContent>
+          <mc:Choice Requires="wpi">
+            <w:drawing>
+              <wp:anchor distT="0" distB="0" distL="114300" distR="114300" simplePos="0" relativeHeight="251669504" behindDoc="0" locked="0" layoutInCell="1" allowOverlap="1" wp14:anchorId="1189A521" wp14:editId="5C8DB1C4">
+                <wp:simplePos x="0" y="0"/>
+                <wp:positionH relativeFrom="column">
+                  <wp:posOffset>2333550</wp:posOffset>
+                </wp:positionH>
+                <wp:positionV relativeFrom="paragraph">
+                  <wp:posOffset>1077445</wp:posOffset>
+                </wp:positionV>
+                <wp:extent cx="360" cy="144720"/>
+                <wp:effectExtent l="38100" t="38100" r="57150" b="46355"/>
+                <wp:wrapNone/>
+                <wp:docPr id="24" name="Encre 24"/>
+                <wp:cNvGraphicFramePr/>
+                <a:graphic xmlns:a="http://schemas.openxmlformats.org/drawingml/2006/main">
+                  <a:graphicData uri="http://schemas.microsoft.com/office/word/2010/wordprocessingInk">
+                    <w14:contentPart bwMode="auto" r:id="rId17">
+                      <w14:nvContentPartPr>
+                        <w14:cNvContentPartPr/>
+                      </w14:nvContentPartPr>
+                      <w14:xfrm>
+                        <a:off x="0" y="0"/>
+                        <a:ext cx="360" cy="144720"/>
+                      </w14:xfrm>
+                    </w14:contentPart>
+                  </a:graphicData>
+                </a:graphic>
+              </wp:anchor>
+            </w:drawing>
+          </mc:Choice>
+          <mc:Fallback>
+            <w:pict>
+              <v:shape w14:anchorId="6990F99F" id="Encre 24" o:spid="_x0000_s1026" type="#_x0000_t75" style="position:absolute;margin-left:183.05pt;margin-top:84.15pt;width:1.45pt;height:12.85pt;z-index:251669504;visibility:visible;mso-wrap-style:square;mso-wrap-distance-left:9pt;mso-wrap-distance-top:0;mso-wrap-distance-right:9pt;mso-wrap-distance-bottom:0;mso-position-horizontal:absolute;mso-position-horizontal-relative:text;mso-position-vertical:absolute;mso-position-vertical-relative:text" o:gfxdata="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">
+                <v:imagedata r:id="rId18" o:title=""/>
+              </v:shape>
+            </w:pict>
+          </mc:Fallback>
+        </mc:AlternateContent>
+      </w:r>
+      <w:r>
+        <w:rPr>
+          <w:noProof/>
+        </w:rPr>
+        <mc:AlternateContent>
+          <mc:Choice Requires="wpi">
+            <w:drawing>
+              <wp:anchor distT="0" distB="0" distL="114300" distR="114300" simplePos="0" relativeHeight="251668480" behindDoc="0" locked="0" layoutInCell="1" allowOverlap="1" wp14:anchorId="38AFAFE7" wp14:editId="40666C4D">
+                <wp:simplePos x="0" y="0"/>
+                <wp:positionH relativeFrom="column">
+                  <wp:posOffset>514110</wp:posOffset>
+                </wp:positionH>
+                <wp:positionV relativeFrom="paragraph">
+                  <wp:posOffset>1706005</wp:posOffset>
+                </wp:positionV>
+                <wp:extent cx="360" cy="115560"/>
+                <wp:effectExtent l="38100" t="38100" r="57150" b="56515"/>
+                <wp:wrapNone/>
+                <wp:docPr id="23" name="Encre 23"/>
+                <wp:cNvGraphicFramePr/>
+                <a:graphic xmlns:a="http://schemas.openxmlformats.org/drawingml/2006/main">
+                  <a:graphicData uri="http://schemas.microsoft.com/office/word/2010/wordprocessingInk">
+                    <w14:contentPart bwMode="auto" r:id="rId19">
+                      <w14:nvContentPartPr>
+                        <w14:cNvContentPartPr/>
+                      </w14:nvContentPartPr>
+                      <w14:xfrm>
+                        <a:off x="0" y="0"/>
+                        <a:ext cx="360" cy="115560"/>
+                      </w14:xfrm>
+                    </w14:contentPart>
+                  </a:graphicData>
+                </a:graphic>
+              </wp:anchor>
+            </w:drawing>
+          </mc:Choice>
+          <mc:Fallback>
+            <w:pict>
+              <v:shape w14:anchorId="771B9021" id="Encre 23" o:spid="_x0000_s1026" type="#_x0000_t75" style="position:absolute;margin-left:39.8pt;margin-top:133.65pt;width:1.45pt;height:10.55pt;z-index:251668480;visibility:visible;mso-wrap-style:square;mso-wrap-distance-left:9pt;mso-wrap-distance-top:0;mso-wrap-distance-right:9pt;mso-wrap-distance-bottom:0;mso-position-horizontal:absolute;mso-position-horizontal-relative:text;mso-position-vertical:absolute;mso-position-vertical-relative:text" o:gfxdata="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">
+                <v:imagedata r:id="rId20" o:title=""/>
+              </v:shape>
+            </w:pict>
+          </mc:Fallback>
+        </mc:AlternateContent>
+      </w:r>
+      <w:r>
+        <w:rPr>
+          <w:noProof/>
+        </w:rPr>
+        <mc:AlternateContent>
+          <mc:Choice Requires="wpi">
+            <w:drawing>
+              <wp:anchor distT="0" distB="0" distL="114300" distR="114300" simplePos="0" relativeHeight="251667456" behindDoc="0" locked="0" layoutInCell="1" allowOverlap="1" wp14:anchorId="6D0911B8" wp14:editId="4931DFF2">
+                <wp:simplePos x="0" y="0"/>
+                <wp:positionH relativeFrom="column">
+                  <wp:posOffset>523830</wp:posOffset>
+                </wp:positionH>
+                <wp:positionV relativeFrom="paragraph">
+                  <wp:posOffset>1182205</wp:posOffset>
+                </wp:positionV>
+                <wp:extent cx="29880" cy="182880"/>
+                <wp:effectExtent l="38100" t="38100" r="46355" b="45720"/>
+                <wp:wrapNone/>
+                <wp:docPr id="22" name="Encre 22"/>
+                <wp:cNvGraphicFramePr/>
+                <a:graphic xmlns:a="http://schemas.openxmlformats.org/drawingml/2006/main">
+                  <a:graphicData uri="http://schemas.microsoft.com/office/word/2010/wordprocessingInk">
+                    <w14:contentPart bwMode="auto" r:id="rId21">
+                      <w14:nvContentPartPr>
+                        <w14:cNvContentPartPr/>
+                      </w14:nvContentPartPr>
+                      <w14:xfrm>
+                        <a:off x="0" y="0"/>
+                        <a:ext cx="29880" cy="182880"/>
+                      </w14:xfrm>
+                    </w14:contentPart>
+                  </a:graphicData>
+                </a:graphic>
+              </wp:anchor>
+            </w:drawing>
+          </mc:Choice>
+          <mc:Fallback>
+            <w:pict>
+              <v:shape w14:anchorId="0B25C93D" id="Encre 22" o:spid="_x0000_s1026" type="#_x0000_t75" style="position:absolute;margin-left:40.55pt;margin-top:92.4pt;width:3.75pt;height:15.8pt;z-index:251667456;visibility:visible;mso-wrap-style:square;mso-wrap-distance-left:9pt;mso-wrap-distance-top:0;mso-wrap-distance-right:9pt;mso-wrap-distance-bottom:0;mso-position-horizontal:absolute;mso-position-horizontal-relative:text;mso-position-vertical:absolute;mso-position-vertical-relative:text" o:gfxdata="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">
+                <v:imagedata r:id="rId22" o:title=""/>
+              </v:shape>
+            </w:pict>
+          </mc:Fallback>
+        </mc:AlternateContent>
+      </w:r>
+      <w:r>
+        <w:rPr>
+          <w:noProof/>
+        </w:rPr>
+        <mc:AlternateContent>
+          <mc:Choice Requires="wpi">
+            <w:drawing>
+              <wp:anchor distT="0" distB="0" distL="114300" distR="114300" simplePos="0" relativeHeight="251666432" behindDoc="0" locked="0" layoutInCell="1" allowOverlap="1" wp14:anchorId="31DAB8EE" wp14:editId="22E72D72">
+                <wp:simplePos x="0" y="0"/>
+                <wp:positionH relativeFrom="column">
+                  <wp:posOffset>1085790</wp:posOffset>
+                </wp:positionH>
+                <wp:positionV relativeFrom="paragraph">
+                  <wp:posOffset>1667845</wp:posOffset>
+                </wp:positionV>
+                <wp:extent cx="360" cy="195840"/>
+                <wp:effectExtent l="38100" t="57150" r="57150" b="52070"/>
+                <wp:wrapNone/>
+                <wp:docPr id="21" name="Encre 21"/>
+                <wp:cNvGraphicFramePr/>
+                <a:graphic xmlns:a="http://schemas.openxmlformats.org/drawingml/2006/main">
+                  <a:graphicData uri="http://schemas.microsoft.com/office/word/2010/wordprocessingInk">
+                    <w14:contentPart bwMode="auto" r:id="rId23">
+                      <w14:nvContentPartPr>
+                        <w14:cNvContentPartPr/>
+                      </w14:nvContentPartPr>
+                      <w14:xfrm>
+                        <a:off x="0" y="0"/>
+                        <a:ext cx="360" cy="195840"/>
+                      </w14:xfrm>
+                    </w14:contentPart>
+                  </a:graphicData>
+                </a:graphic>
+              </wp:anchor>
+            </w:drawing>
+          </mc:Choice>
+          <mc:Fallback>
+            <w:pict>
+              <v:shape w14:anchorId="10A1FC9D" id="Encre 21" o:spid="_x0000_s1026" type="#_x0000_t75" style="position:absolute;margin-left:84.8pt;margin-top:130.65pt;width:1.45pt;height:16.8pt;z-index:251666432;visibility:visible;mso-wrap-style:square;mso-wrap-distance-left:9pt;mso-wrap-distance-top:0;mso-wrap-distance-right:9pt;mso-wrap-distance-bottom:0;mso-position-horizontal:absolute;mso-position-horizontal-relative:text;mso-position-vertical:absolute;mso-position-vertical-relative:text" o:gfxdata="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">
+                <v:imagedata r:id="rId24" o:title=""/>
+              </v:shape>
+            </w:pict>
+          </mc:Fallback>
+        </mc:AlternateContent>
+      </w:r>
+      <w:r>
+        <w:rPr>
+          <w:noProof/>
+        </w:rPr>
+        <mc:AlternateContent>
+          <mc:Choice Requires="wpi">
+            <w:drawing>
+              <wp:anchor distT="0" distB="0" distL="114300" distR="114300" simplePos="0" relativeHeight="251665408" behindDoc="0" locked="0" layoutInCell="1" allowOverlap="1" wp14:anchorId="40B23E70" wp14:editId="32196FAD">
+                <wp:simplePos x="0" y="0"/>
+                <wp:positionH relativeFrom="column">
+                  <wp:posOffset>1083990</wp:posOffset>
+                </wp:positionH>
+                <wp:positionV relativeFrom="paragraph">
+                  <wp:posOffset>1124965</wp:posOffset>
+                </wp:positionV>
+                <wp:extent cx="22320" cy="252720"/>
+                <wp:effectExtent l="38100" t="38100" r="53975" b="52705"/>
+                <wp:wrapNone/>
+                <wp:docPr id="20" name="Encre 20"/>
+                <wp:cNvGraphicFramePr/>
+                <a:graphic xmlns:a="http://schemas.openxmlformats.org/drawingml/2006/main">
+                  <a:graphicData uri="http://schemas.microsoft.com/office/word/2010/wordprocessingInk">
+                    <w14:contentPart bwMode="auto" r:id="rId25">
+                      <w14:nvContentPartPr>
+                        <w14:cNvContentPartPr/>
+                      </w14:nvContentPartPr>
+                      <w14:xfrm>
+                        <a:off x="0" y="0"/>
+                        <a:ext cx="22320" cy="252720"/>
+                      </w14:xfrm>
+                    </w14:contentPart>
+                  </a:graphicData>
+                </a:graphic>
+              </wp:anchor>
+            </w:drawing>
+          </mc:Choice>
+          <mc:Fallback>
+            <w:pict>
+              <v:shape w14:anchorId="72FB02E1" id="Encre 20" o:spid="_x0000_s1026" type="#_x0000_t75" style="position:absolute;margin-left:84.65pt;margin-top:87.9pt;width:3.15pt;height:21.35pt;z-index:251665408;visibility:visible;mso-wrap-style:square;mso-wrap-distance-left:9pt;mso-wrap-distance-top:0;mso-wrap-distance-right:9pt;mso-wrap-distance-bottom:0;mso-position-horizontal:absolute;mso-position-horizontal-relative:text;mso-position-vertical:absolute;mso-position-vertical-relative:text" o:gfxdata="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">
+                <v:imagedata r:id="rId26" o:title=""/>
+              </v:shape>
+            </w:pict>
+          </mc:Fallback>
+        </mc:AlternateContent>
+      </w:r>
+      <w:r>
+        <w:rPr>
+          <w:noProof/>
+        </w:rPr>
+        <mc:AlternateContent>
+          <mc:Choice Requires="wpi">
+            <w:drawing>
+              <wp:anchor distT="0" distB="0" distL="114300" distR="114300" simplePos="0" relativeHeight="251664384" behindDoc="0" locked="0" layoutInCell="1" allowOverlap="1" wp14:anchorId="2F28216D" wp14:editId="0DF62ECE">
+                <wp:simplePos x="0" y="0"/>
+                <wp:positionH relativeFrom="column">
+                  <wp:posOffset>1409430</wp:posOffset>
+                </wp:positionH>
+                <wp:positionV relativeFrom="paragraph">
+                  <wp:posOffset>477325</wp:posOffset>
+                </wp:positionV>
+                <wp:extent cx="15840" cy="360"/>
+                <wp:effectExtent l="57150" t="38100" r="41910" b="57150"/>
+                <wp:wrapNone/>
+                <wp:docPr id="19" name="Encre 19"/>
+                <wp:cNvGraphicFramePr/>
+                <a:graphic xmlns:a="http://schemas.openxmlformats.org/drawingml/2006/main">
+                  <a:graphicData uri="http://schemas.microsoft.com/office/word/2010/wordprocessingInk">
+                    <w14:contentPart bwMode="auto" r:id="rId27">
+                      <w14:nvContentPartPr>
+                        <w14:cNvContentPartPr/>
+                      </w14:nvContentPartPr>
+                      <w14:xfrm>
+                        <a:off x="0" y="0"/>
+                        <a:ext cx="15840" cy="360"/>
+                      </w14:xfrm>
+                    </w14:contentPart>
+                  </a:graphicData>
+                </a:graphic>
+              </wp:anchor>
+            </w:drawing>
+          </mc:Choice>
+          <mc:Fallback>
+            <w:pict>
+              <v:shape w14:anchorId="66C79A3F" id="Encre 19" o:spid="_x0000_s1026" type="#_x0000_t75" style="position:absolute;margin-left:110.3pt;margin-top:36.9pt;width:2.7pt;height:1.45pt;z-index:251664384;visibility:visible;mso-wrap-style:square;mso-wrap-distance-left:9pt;mso-wrap-distance-top:0;mso-wrap-distance-right:9pt;mso-wrap-distance-bottom:0;mso-position-horizontal:absolute;mso-position-horizontal-relative:text;mso-position-vertical:absolute;mso-position-vertical-relative:text" o:gfxdata="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">
+                <v:imagedata r:id="rId28" o:title=""/>
+              </v:shape>
+            </w:pict>
+          </mc:Fallback>
+        </mc:AlternateContent>
+      </w:r>
+      <w:r>
+        <w:rPr>
+          <w:noProof/>
+        </w:rPr>
+        <mc:AlternateContent>
+          <mc:Choice Requires="wps">
+            <w:drawing>
+              <wp:anchor distT="0" distB="0" distL="114300" distR="114300" simplePos="0" relativeHeight="251663360" behindDoc="0" locked="0" layoutInCell="1" allowOverlap="1" wp14:anchorId="7F1586FE" wp14:editId="5FE150EE">
+                <wp:simplePos x="0" y="0"/>
+                <wp:positionH relativeFrom="column">
+                  <wp:posOffset>1457325</wp:posOffset>
+                </wp:positionH>
+                <wp:positionV relativeFrom="paragraph">
+                  <wp:posOffset>372745</wp:posOffset>
+                </wp:positionV>
+                <wp:extent cx="685800" cy="1762125"/>
+                <wp:effectExtent l="0" t="0" r="19050" b="28575"/>
+                <wp:wrapNone/>
+                <wp:docPr id="15" name="Rectangle 15"/>
+                <wp:cNvGraphicFramePr/>
+                <a:graphic xmlns:a="http://schemas.openxmlformats.org/drawingml/2006/main">
+                  <a:graphicData uri="http://schemas.microsoft.com/office/word/2010/wordprocessingShape">
+                    <wps:wsp>
+                      <wps:cNvSpPr/>
+                      <wps:spPr>
+                        <a:xfrm>
+                          <a:off x="0" y="0"/>
+                          <a:ext cx="685800" cy="1762125"/>
+                        </a:xfrm>
+                        <a:prstGeom prst="rect">
+                          <a:avLst/>
+                        </a:prstGeom>
+                        <a:solidFill>
+                          <a:schemeClr val="bg1"/>
+                        </a:solidFill>
+                        <a:ln>
+                          <a:solidFill>
+                            <a:schemeClr val="bg1"/>
+                          </a:solidFill>
+                        </a:ln>
+                      </wps:spPr>
+                      <wps:style>
+                        <a:lnRef idx="2">
+                          <a:schemeClr val="accent1">
+                            <a:shade val="50000"/>
+                          </a:schemeClr>
+                        </a:lnRef>
+                        <a:fillRef idx="1">
+                          <a:schemeClr val="accent1"/>
+                        </a:fillRef>
+                        <a:effectRef idx="0">
+                          <a:schemeClr val="accent1"/>
+                        </a:effectRef>
+                        <a:fontRef idx="minor">
+                          <a:schemeClr val="lt1"/>
+                        </a:fontRef>
+                      </wps:style>
+                      <wps:bodyPr rot="0" spcFirstLastPara="0" vertOverflow="overflow" horzOverflow="overflow" vert="horz" wrap="square" lIns="91440" tIns="45720" rIns="91440" bIns="45720" numCol="1" spcCol="0" rtlCol="0" fromWordArt="0" anchor="ctr" anchorCtr="0" forceAA="0" compatLnSpc="1">
+                        <a:prstTxWarp prst="textNoShape">
+                          <a:avLst/>
+                        </a:prstTxWarp>
+                        <a:noAutofit/>
+                      </wps:bodyPr>
+                    </wps:wsp>
+                  </a:graphicData>
+                </a:graphic>
+              </wp:anchor>
+            </w:drawing>
+          </mc:Choice>
+          <mc:Fallback>
+            <w:pict>
+              <v:rect w14:anchorId="6D860A92" id="Rectangle 15" o:spid="_x0000_s1026" style="position:absolute;margin-left:114.75pt;margin-top:29.35pt;width:54pt;height:138.75pt;z-index:251663360;visibility:visible;mso-wrap-style:square;mso-wrap-distance-left:9pt;mso-wrap-distance-top:0;mso-wrap-distance-right:9pt;mso-wrap-distance-bottom:0;mso-position-horizontal:absolute;mso-position-horizontal-relative:text;mso-position-vertical:absolute;mso-position-vertical-relative:text;v-text-anchor:middle" o:gfxdata="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" fillcolor="white [3212]" strokecolor="white [3212]" strokeweight="1pt"/>
+            </w:pict>
+          </mc:Fallback>
+        </mc:AlternateContent>
+      </w:r>
+      <w:r>
+        <w:rPr>
+          <w:noProof/>
+        </w:rPr>
+        <mc:AlternateContent>
+          <mc:Choice Requires="wps">
+            <w:drawing>
+              <wp:anchor distT="0" distB="0" distL="114300" distR="114300" simplePos="0" relativeHeight="251661312" behindDoc="0" locked="0" layoutInCell="1" allowOverlap="1" wp14:anchorId="4CC738CD" wp14:editId="596E7B9E">
+                <wp:simplePos x="0" y="0"/>
+                <wp:positionH relativeFrom="column">
+                  <wp:posOffset>1143000</wp:posOffset>
+                </wp:positionH>
+                <wp:positionV relativeFrom="paragraph">
+                  <wp:posOffset>77470</wp:posOffset>
+                </wp:positionV>
+                <wp:extent cx="838200" cy="114300"/>
+                <wp:effectExtent l="0" t="0" r="19050" b="19050"/>
+                <wp:wrapNone/>
+                <wp:docPr id="13" name="Rectangle 13"/>
+                <wp:cNvGraphicFramePr/>
+                <a:graphic xmlns:a="http://schemas.openxmlformats.org/drawingml/2006/main">
+                  <a:graphicData uri="http://schemas.microsoft.com/office/word/2010/wordprocessingShape">
+                    <wps:wsp>
+                      <wps:cNvSpPr/>
+                      <wps:spPr>
+                        <a:xfrm>
+                          <a:off x="0" y="0"/>
+                          <a:ext cx="838200" cy="114300"/>
+                        </a:xfrm>
+                        <a:prstGeom prst="rect">
+                          <a:avLst/>
+                        </a:prstGeom>
+                        <a:solidFill>
+                          <a:schemeClr val="bg1"/>
+                        </a:solidFill>
+                        <a:ln>
+                          <a:solidFill>
+                            <a:schemeClr val="bg1"/>
+                          </a:solidFill>
+                        </a:ln>
+                      </wps:spPr>
+                      <wps:style>
+                        <a:lnRef idx="2">
+                          <a:schemeClr val="accent1">
+                            <a:shade val="50000"/>
+                          </a:schemeClr>
+                        </a:lnRef>
+                        <a:fillRef idx="1">
+                          <a:schemeClr val="accent1"/>
+                        </a:fillRef>
+                        <a:effectRef idx="0">
+                          <a:schemeClr val="accent1"/>
+                        </a:effectRef>
+                        <a:fontRef idx="minor">
+                          <a:schemeClr val="lt1"/>
+                        </a:fontRef>
+                      </wps:style>
+                      <wps:bodyPr rot="0" spcFirstLastPara="0" vertOverflow="overflow" horzOverflow="overflow" vert="horz" wrap="square" lIns="91440" tIns="45720" rIns="91440" bIns="45720" numCol="1" spcCol="0" rtlCol="0" fromWordArt="0" anchor="ctr" anchorCtr="0" forceAA="0" compatLnSpc="1">
+                        <a:prstTxWarp prst="textNoShape">
+                          <a:avLst/>
+                        </a:prstTxWarp>
+                        <a:noAutofit/>
+                      </wps:bodyPr>
+                    </wps:wsp>
+                  </a:graphicData>
+                </a:graphic>
+              </wp:anchor>
+            </w:drawing>
+          </mc:Choice>
+          <mc:Fallback>
+            <w:pict>
+              <v:rect w14:anchorId="21E8E719" id="Rectangle 13" o:spid="_x0000_s1026" style="position:absolute;margin-left:90pt;margin-top:6.1pt;width:66pt;height:9pt;z-index:251661312;visibility:visible;mso-wrap-style:square;mso-wrap-distance-left:9pt;mso-wrap-distance-top:0;mso-wrap-distance-right:9pt;mso-wrap-distance-bottom:0;mso-position-horizontal:absolute;mso-position-horizontal-relative:text;mso-position-vertical:absolute;mso-position-vertical-relative:text;v-text-anchor:middle" o:gfxdata="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" fillcolor="white [3212]" strokecolor="white [3212]" strokeweight="1pt"/>
+            </w:pict>
+          </mc:Fallback>
+        </mc:AlternateContent>
+      </w:r>
+      <w:r>
+        <w:rPr>
+          <w:noProof/>
+        </w:rPr>
+        <w:drawing>
+          <wp:inline distT="0" distB="0" distL="0" distR="0" wp14:anchorId="6714149A" wp14:editId="08674A71">
+            <wp:extent cx="2990850" cy="2734753"/>
+            <wp:effectExtent l="0" t="0" r="0" b="8890"/>
+            <wp:docPr id="12" name="Image 12"/>
+            <wp:cNvGraphicFramePr>
+              <a:graphicFrameLocks xmlns:a="http://schemas.openxmlformats.org/drawingml/2006/main" noChangeAspect="1"/>
+            </wp:cNvGraphicFramePr>
+            <a:graphic xmlns:a="http://schemas.openxmlformats.org/drawingml/2006/main">
+              <a:graphicData uri="http://schemas.openxmlformats.org/drawingml/2006/picture">
+                <pic:pic xmlns:pic="http://schemas.openxmlformats.org/drawingml/2006/picture">
+                  <pic:nvPicPr>
+                    <pic:cNvPr id="1" name=""/>
+                    <pic:cNvPicPr/>
+                  </pic:nvPicPr>
+                  <pic:blipFill>
+                    <a:blip r:embed="rId12"/>
+                    <a:stretch>
+                      <a:fillRect/>
+                    </a:stretch>
+                  </pic:blipFill>
+                  <pic:spPr>
+                    <a:xfrm>
+                      <a:off x="0" y="0"/>
+                      <a:ext cx="3091508" cy="2826792"/>
+                    </a:xfrm>
+                    <a:prstGeom prst="rect">
+                      <a:avLst/>
+                    </a:prstGeom>
+                  </pic:spPr>
+                </pic:pic>
+              </a:graphicData>
+            </a:graphic>
+          </wp:inline>
+        </w:drawing>
+      </w:r>
+    </w:p>
     <w:p/>
     <w:p>
       <w:pPr>
@@ -851,7 +1659,7 @@
                     <pic:cNvPicPr/>
                   </pic:nvPicPr>
                   <pic:blipFill>
-                    <a:blip r:embed="rId13"/>
+                    <a:blip r:embed="rId29"/>
                     <a:stretch>
                       <a:fillRect/>
                     </a:stretch>
@@ -910,6 +1718,14 @@
         <w:t>En jeu, je veux pouvoir tirer avec la flèche HAUT.</w:t>
       </w:r>
     </w:p>
+    <w:p>
+      <w:r>
+        <w:t xml:space="preserve">Pour pouvoir </w:t>
+      </w:r>
+      <w:r>
+        <w:t>me défendre.</w:t>
+      </w:r>
+    </w:p>
     <w:p/>
     <w:p>
       <w:pPr>
@@ -929,6 +1745,18 @@
       </w:pPr>
       <w:r>
         <w:t>Le vaisseau tire quand on appuie sur la flèche HAUT.</w:t>
+      </w:r>
+    </w:p>
+    <w:p>
+      <w:pPr>
+        <w:pStyle w:val="Paragraphedeliste"/>
+        <w:numPr>
+          <w:ilvl w:val="0"/>
+          <w:numId w:val="5"/>
+        </w:numPr>
+      </w:pPr>
+      <w:r>
+        <w:t>Un laser est visible quand le vaisseau tire.</w:t>
       </w:r>
     </w:p>
     <w:p>
@@ -961,7 +1789,7 @@
                     <pic:cNvPicPr/>
                   </pic:nvPicPr>
                   <pic:blipFill>
-                    <a:blip r:embed="rId14"/>
+                    <a:blip r:embed="rId30"/>
                     <a:stretch>
                       <a:fillRect/>
                     </a:stretch>
@@ -1070,6 +1898,9 @@
     </w:p>
     <w:p>
       <w:r>
+        <w:rPr>
+          <w:noProof/>
+        </w:rPr>
         <w:drawing>
           <wp:inline distT="0" distB="0" distL="0" distR="0" wp14:anchorId="009506E3" wp14:editId="0ACA77AD">
             <wp:extent cx="4714875" cy="3788865"/>
@@ -1086,7 +1917,7 @@
                     <pic:cNvPicPr/>
                   </pic:nvPicPr>
                   <pic:blipFill>
-                    <a:blip r:embed="rId15"/>
+                    <a:blip r:embed="rId31"/>
                     <a:stretch>
                       <a:fillRect/>
                     </a:stretch>
@@ -1107,13 +1938,490 @@
         </w:drawing>
       </w:r>
     </w:p>
+    <w:p>
+      <w:pPr>
+        <w:pStyle w:val="Titre1"/>
+      </w:pPr>
+      <w:r>
+        <w:t>Story : Enlever le son</w:t>
+      </w:r>
+    </w:p>
+    <w:p>
+      <w:pPr>
+        <w:pStyle w:val="Titre2"/>
+      </w:pPr>
+      <w:r>
+        <w:t>Description</w:t>
+      </w:r>
+    </w:p>
+    <w:p>
+      <w:r>
+        <w:t xml:space="preserve">En tant que joueur </w:t>
+      </w:r>
+    </w:p>
+    <w:p>
+      <w:r>
+        <w:t>Je veux pouvoir enlever le son du jeu avant de jouer.</w:t>
+      </w:r>
+    </w:p>
+    <w:p>
+      <w:r>
+        <w:t>Pour pouvoir jouer sans que le prof s’en aperçoive.</w:t>
+      </w:r>
+    </w:p>
+    <w:p>
+      <w:pPr>
+        <w:pStyle w:val="Titre2"/>
+      </w:pPr>
+      <w:r>
+        <w:t>Test d’acceptance</w:t>
+      </w:r>
+    </w:p>
+    <w:p>
+      <w:pPr>
+        <w:pStyle w:val="Paragraphedeliste"/>
+        <w:numPr>
+          <w:ilvl w:val="0"/>
+          <w:numId w:val="7"/>
+        </w:numPr>
+      </w:pPr>
+      <w:r>
+        <w:t>L</w:t>
+      </w:r>
+      <w:r>
+        <w:t xml:space="preserve">e paramètre du son est modifiable dans </w:t>
+      </w:r>
+      <w:proofErr w:type="gramStart"/>
+      <w:r>
+        <w:t>le menu option</w:t>
+      </w:r>
+      <w:proofErr w:type="gramEnd"/>
+      <w:r>
+        <w:t>.</w:t>
+      </w:r>
+    </w:p>
+    <w:p>
+      <w:pPr>
+        <w:pStyle w:val="Paragraphedeliste"/>
+        <w:numPr>
+          <w:ilvl w:val="0"/>
+          <w:numId w:val="7"/>
+        </w:numPr>
+      </w:pPr>
+      <w:r>
+        <w:t>Le bouton fonctionne.</w:t>
+      </w:r>
+    </w:p>
+    <w:p>
+      <w:pPr>
+        <w:pStyle w:val="Paragraphedeliste"/>
+        <w:numPr>
+          <w:ilvl w:val="0"/>
+          <w:numId w:val="7"/>
+        </w:numPr>
+      </w:pPr>
+      <w:r>
+        <w:t>Il est possible de réactiver le son en utilisant le même bouton (ON/OFF).</w:t>
+      </w:r>
+    </w:p>
+    <w:p>
+      <w:pPr>
+        <w:pStyle w:val="Titre2"/>
+      </w:pPr>
+      <w:r>
+        <w:rPr>
+          <w:noProof/>
+        </w:rPr>
+        <w:lastRenderedPageBreak/>
+        <mc:AlternateContent>
+          <mc:Choice Requires="wps">
+            <w:drawing>
+              <wp:anchor distT="0" distB="0" distL="114300" distR="114300" simplePos="0" relativeHeight="251660288" behindDoc="0" locked="0" layoutInCell="1" allowOverlap="1" wp14:anchorId="43FD63FB" wp14:editId="6EDF6392">
+                <wp:simplePos x="0" y="0"/>
+                <wp:positionH relativeFrom="column">
+                  <wp:posOffset>1800225</wp:posOffset>
+                </wp:positionH>
+                <wp:positionV relativeFrom="paragraph">
+                  <wp:posOffset>161925</wp:posOffset>
+                </wp:positionV>
+                <wp:extent cx="1276350" cy="333375"/>
+                <wp:effectExtent l="0" t="0" r="19050" b="28575"/>
+                <wp:wrapNone/>
+                <wp:docPr id="11" name="Rectangle 11"/>
+                <wp:cNvGraphicFramePr/>
+                <a:graphic xmlns:a="http://schemas.openxmlformats.org/drawingml/2006/main">
+                  <a:graphicData uri="http://schemas.microsoft.com/office/word/2010/wordprocessingShape">
+                    <wps:wsp>
+                      <wps:cNvSpPr/>
+                      <wps:spPr>
+                        <a:xfrm>
+                          <a:off x="0" y="0"/>
+                          <a:ext cx="1276350" cy="333375"/>
+                        </a:xfrm>
+                        <a:prstGeom prst="rect">
+                          <a:avLst/>
+                        </a:prstGeom>
+                        <a:solidFill>
+                          <a:schemeClr val="bg1"/>
+                        </a:solidFill>
+                        <a:ln>
+                          <a:solidFill>
+                            <a:schemeClr val="bg1"/>
+                          </a:solidFill>
+                        </a:ln>
+                      </wps:spPr>
+                      <wps:style>
+                        <a:lnRef idx="2">
+                          <a:schemeClr val="accent1">
+                            <a:shade val="50000"/>
+                          </a:schemeClr>
+                        </a:lnRef>
+                        <a:fillRef idx="1">
+                          <a:schemeClr val="accent1"/>
+                        </a:fillRef>
+                        <a:effectRef idx="0">
+                          <a:schemeClr val="accent1"/>
+                        </a:effectRef>
+                        <a:fontRef idx="minor">
+                          <a:schemeClr val="lt1"/>
+                        </a:fontRef>
+                      </wps:style>
+                      <wps:bodyPr rot="0" spcFirstLastPara="0" vertOverflow="overflow" horzOverflow="overflow" vert="horz" wrap="square" lIns="91440" tIns="45720" rIns="91440" bIns="45720" numCol="1" spcCol="0" rtlCol="0" fromWordArt="0" anchor="ctr" anchorCtr="0" forceAA="0" compatLnSpc="1">
+                        <a:prstTxWarp prst="textNoShape">
+                          <a:avLst/>
+                        </a:prstTxWarp>
+                        <a:noAutofit/>
+                      </wps:bodyPr>
+                    </wps:wsp>
+                  </a:graphicData>
+                </a:graphic>
+              </wp:anchor>
+            </w:drawing>
+          </mc:Choice>
+          <mc:Fallback>
+            <w:pict>
+              <v:rect w14:anchorId="737F8079" id="Rectangle 11" o:spid="_x0000_s1026" style="position:absolute;margin-left:141.75pt;margin-top:12.75pt;width:100.5pt;height:26.25pt;z-index:251660288;visibility:visible;mso-wrap-style:square;mso-wrap-distance-left:9pt;mso-wrap-distance-top:0;mso-wrap-distance-right:9pt;mso-wrap-distance-bottom:0;mso-position-horizontal:absolute;mso-position-horizontal-relative:text;mso-position-vertical:absolute;mso-position-vertical-relative:text;v-text-anchor:middle" o:gfxdata="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" fillcolor="white [3212]" strokecolor="white [3212]" strokeweight="1pt"/>
+            </w:pict>
+          </mc:Fallback>
+        </mc:AlternateContent>
+      </w:r>
+      <w:r>
+        <w:t>Croquis</w:t>
+      </w:r>
+    </w:p>
+    <w:p>
+      <w:r>
+        <w:rPr>
+          <w:noProof/>
+        </w:rPr>
+        <mc:AlternateContent>
+          <mc:Choice Requires="wps">
+            <w:drawing>
+              <wp:anchor distT="0" distB="0" distL="114300" distR="114300" simplePos="0" relativeHeight="251659264" behindDoc="0" locked="0" layoutInCell="1" allowOverlap="1" wp14:anchorId="132E4F52" wp14:editId="49218C52">
+                <wp:simplePos x="0" y="0"/>
+                <wp:positionH relativeFrom="column">
+                  <wp:posOffset>1704975</wp:posOffset>
+                </wp:positionH>
+                <wp:positionV relativeFrom="paragraph">
+                  <wp:posOffset>2363470</wp:posOffset>
+                </wp:positionV>
+                <wp:extent cx="1428750" cy="19050"/>
+                <wp:effectExtent l="0" t="0" r="19050" b="19050"/>
+                <wp:wrapNone/>
+                <wp:docPr id="10" name="Connecteur droit 10"/>
+                <wp:cNvGraphicFramePr/>
+                <a:graphic xmlns:a="http://schemas.openxmlformats.org/drawingml/2006/main">
+                  <a:graphicData uri="http://schemas.microsoft.com/office/word/2010/wordprocessingShape">
+                    <wps:wsp>
+                      <wps:cNvCnPr/>
+                      <wps:spPr>
+                        <a:xfrm flipV="1">
+                          <a:off x="0" y="0"/>
+                          <a:ext cx="1428750" cy="19050"/>
+                        </a:xfrm>
+                        <a:prstGeom prst="line">
+                          <a:avLst/>
+                        </a:prstGeom>
+                        <a:ln>
+                          <a:solidFill>
+                            <a:srgbClr val="FF0000"/>
+                          </a:solidFill>
+                        </a:ln>
+                      </wps:spPr>
+                      <wps:style>
+                        <a:lnRef idx="1">
+                          <a:schemeClr val="accent1"/>
+                        </a:lnRef>
+                        <a:fillRef idx="0">
+                          <a:schemeClr val="accent1"/>
+                        </a:fillRef>
+                        <a:effectRef idx="0">
+                          <a:schemeClr val="accent1"/>
+                        </a:effectRef>
+                        <a:fontRef idx="minor">
+                          <a:schemeClr val="tx1"/>
+                        </a:fontRef>
+                      </wps:style>
+                      <wps:bodyPr/>
+                    </wps:wsp>
+                  </a:graphicData>
+                </a:graphic>
+                <wp14:sizeRelH relativeFrom="margin">
+                  <wp14:pctWidth>0</wp14:pctWidth>
+                </wp14:sizeRelH>
+                <wp14:sizeRelV relativeFrom="margin">
+                  <wp14:pctHeight>0</wp14:pctHeight>
+                </wp14:sizeRelV>
+              </wp:anchor>
+            </w:drawing>
+          </mc:Choice>
+          <mc:Fallback>
+            <w:pict>
+              <v:line w14:anchorId="0B2D2702" id="Connecteur droit 10" o:spid="_x0000_s1026" style="position:absolute;flip:y;z-index:251659264;visibility:visible;mso-wrap-style:square;mso-width-percent:0;mso-height-percent:0;mso-wrap-distance-left:9pt;mso-wrap-distance-top:0;mso-wrap-distance-right:9pt;mso-wrap-distance-bottom:0;mso-position-horizontal:absolute;mso-position-horizontal-relative:text;mso-position-vertical:absolute;mso-position-vertical-relative:text;mso-width-percent:0;mso-height-percent:0;mso-width-relative:margin;mso-height-relative:margin" from="134.25pt,186.1pt" to="246.75pt,187.6pt" o:gfxdata="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" strokecolor="red" strokeweight=".5pt">
+                <v:stroke joinstyle="miter"/>
+              </v:line>
+            </w:pict>
+          </mc:Fallback>
+        </mc:AlternateContent>
+      </w:r>
+      <w:r>
+        <w:rPr>
+          <w:noProof/>
+        </w:rPr>
+        <w:drawing>
+          <wp:inline distT="0" distB="0" distL="0" distR="0" wp14:anchorId="32402B7C" wp14:editId="62D10BB6">
+            <wp:extent cx="4714875" cy="3788865"/>
+            <wp:effectExtent l="0" t="0" r="0" b="2540"/>
+            <wp:docPr id="8" name="Image 8" descr="Une image contenant texte&#10;&#10;Description générée automatiquement"/>
+            <wp:cNvGraphicFramePr>
+              <a:graphicFrameLocks xmlns:a="http://schemas.openxmlformats.org/drawingml/2006/main" noChangeAspect="1"/>
+            </wp:cNvGraphicFramePr>
+            <a:graphic xmlns:a="http://schemas.openxmlformats.org/drawingml/2006/main">
+              <a:graphicData uri="http://schemas.openxmlformats.org/drawingml/2006/picture">
+                <pic:pic xmlns:pic="http://schemas.openxmlformats.org/drawingml/2006/picture">
+                  <pic:nvPicPr>
+                    <pic:cNvPr id="8" name="Image 8" descr="Une image contenant texte&#10;&#10;Description générée automatiquement"/>
+                    <pic:cNvPicPr/>
+                  </pic:nvPicPr>
+                  <pic:blipFill>
+                    <a:blip r:embed="rId31"/>
+                    <a:stretch>
+                      <a:fillRect/>
+                    </a:stretch>
+                  </pic:blipFill>
+                  <pic:spPr>
+                    <a:xfrm>
+                      <a:off x="0" y="0"/>
+                      <a:ext cx="4725439" cy="3797354"/>
+                    </a:xfrm>
+                    <a:prstGeom prst="rect">
+                      <a:avLst/>
+                    </a:prstGeom>
+                  </pic:spPr>
+                </pic:pic>
+              </a:graphicData>
+            </a:graphic>
+          </wp:inline>
+        </w:drawing>
+      </w:r>
+    </w:p>
+    <w:p>
+      <w:pPr>
+        <w:pStyle w:val="Titre1"/>
+      </w:pPr>
+      <w:r>
+        <w:t>FONCTIONNALITES POUR LA BETA 1 :</w:t>
+      </w:r>
+    </w:p>
     <w:p/>
     <w:p>
       <w:pPr>
+        <w:pStyle w:val="Titre2"/>
+      </w:pPr>
+      <w:r>
+        <w:t>Menu principal</w:t>
+      </w:r>
+    </w:p>
+    <w:p>
+      <w:r>
+        <w:t>Le menu principal s’affiche quand on lance l’application.</w:t>
+      </w:r>
+    </w:p>
+    <w:p>
+      <w:r>
+        <w:t xml:space="preserve">Le menu principal contient les boutons : Jouer, Options, </w:t>
+      </w:r>
+      <w:proofErr w:type="spellStart"/>
+      <w:r>
+        <w:t>Highscore</w:t>
+      </w:r>
+      <w:proofErr w:type="spellEnd"/>
+      <w:r>
+        <w:t>, A propos et quitter.</w:t>
+      </w:r>
+    </w:p>
+    <w:p>
+      <w:r>
+        <w:t>La flèche directionnelle HAUT permet de naviguer vers le haut du menu.</w:t>
+      </w:r>
+    </w:p>
+    <w:p>
+      <w:r>
+        <w:t>La flèche directionnelle BAS permet de naviguer vers le bas du menu.</w:t>
+      </w:r>
+    </w:p>
+    <w:p>
+      <w:pPr>
+        <w:pStyle w:val="Titre2"/>
+      </w:pPr>
+      <w:r>
+        <w:t>Changer la difficulté</w:t>
+      </w:r>
+    </w:p>
+    <w:p>
+      <w:r>
+        <w:t>Le bouton OPTION présente un nouveau menu qui contient un bouton permettant de changer la difficulté.</w:t>
+      </w:r>
+    </w:p>
+    <w:p>
+      <w:r>
+        <w:lastRenderedPageBreak/>
+        <w:t>Le bouton qui change la difficulté fonctionne.</w:t>
+      </w:r>
+    </w:p>
+    <w:p>
+      <w:pPr>
+        <w:pStyle w:val="Titre2"/>
+      </w:pPr>
+      <w:r>
+        <w:t>Enlever le son</w:t>
+      </w:r>
+    </w:p>
+    <w:p>
+      <w:r>
+        <w:t xml:space="preserve">Le paramètre du son est modifiable dans </w:t>
+      </w:r>
+      <w:proofErr w:type="gramStart"/>
+      <w:r>
+        <w:t>le menu option</w:t>
+      </w:r>
+      <w:proofErr w:type="gramEnd"/>
+      <w:r>
+        <w:t>.</w:t>
+      </w:r>
+    </w:p>
+    <w:p>
+      <w:r>
+        <w:t>Le bouton fonctionne.</w:t>
+      </w:r>
+    </w:p>
+    <w:p>
+      <w:r>
+        <w:t>Il est possible de réactiver le son en utilisant le même bouton (ON/OFF).</w:t>
+      </w:r>
+    </w:p>
+    <w:p>
+      <w:pPr>
+        <w:pStyle w:val="Titre2"/>
+      </w:pPr>
+      <w:r>
+        <w:t>Déplacement du vaisseau</w:t>
+      </w:r>
+    </w:p>
+    <w:p>
+      <w:r>
+        <w:t>Les flèches directionnelles DROITE et GAUCHE permettent de déplacer le vaisseau à droite et à gauche en jeu.</w:t>
+      </w:r>
+    </w:p>
+    <w:p>
+      <w:r>
+        <w:t>Quand le vaisseau arrive au bout de l’écran de la console il s’arrête.</w:t>
+      </w:r>
+    </w:p>
+    <w:p>
+      <w:pPr>
+        <w:pStyle w:val="Titre2"/>
+      </w:pPr>
+      <w:r>
+        <w:t>Interface en jeu</w:t>
+      </w:r>
+    </w:p>
+    <w:p>
+      <w:r>
+        <w:t>L’interface en jeu contient : Ennemis, Vies, Score, les obstacles et surtout le vaisseau.</w:t>
+      </w:r>
+    </w:p>
+    <w:p/>
+    <w:p/>
+    <w:p>
+      <w:pPr>
         <w:pStyle w:val="Titre1"/>
       </w:pPr>
       <w:r>
-        <w:t>FONCTIONNALITES POUR LA BETA 1 :</w:t>
+        <w:t>FONCTIONNALITES POUR LA BETA 2 :</w:t>
+      </w:r>
+    </w:p>
+    <w:p>
+      <w:pPr>
+        <w:pStyle w:val="Titre2"/>
+      </w:pPr>
+      <w:r>
+        <w:t>Tirer avec le vaisseau</w:t>
+      </w:r>
+    </w:p>
+    <w:p>
+      <w:r>
+        <w:t>Le vaisseau tire quand on appuie sur la flèche HAUT.</w:t>
+      </w:r>
+    </w:p>
+    <w:p>
+      <w:r>
+        <w:t>Un laser est visible quand le vaisseau tire.</w:t>
+      </w:r>
+    </w:p>
+    <w:p>
+      <w:pPr>
+        <w:pStyle w:val="Titre2"/>
+      </w:pPr>
+      <w:proofErr w:type="gramStart"/>
+      <w:r>
+        <w:t>Menu pause</w:t>
+      </w:r>
+      <w:proofErr w:type="gramEnd"/>
+    </w:p>
+    <w:p>
+      <w:r>
+        <w:t>Quand j’appuie sur P en jeu le menu pause apparaît.</w:t>
+      </w:r>
+    </w:p>
+    <w:p>
+      <w:r>
+        <w:t>Le menu pause contient : Continuer, Son on/off et Quitter.</w:t>
+      </w:r>
+    </w:p>
+    <w:p>
+      <w:r>
+        <w:t xml:space="preserve">Une flèche ou une surbrillance indique quelle option est sélectionnée. </w:t>
+      </w:r>
+    </w:p>
+    <w:p>
+      <w:r>
+        <w:t>La flèche directionnelle HAUT permet de naviguer vers le haut du menu.</w:t>
+      </w:r>
+    </w:p>
+    <w:p>
+      <w:r>
+        <w:t>La flèche directionnelle BAS permet de naviguer vers le bas du menu.</w:t>
+      </w:r>
+    </w:p>
+    <w:p>
+      <w:r>
+        <w:t>Les boutons fonctionnent.</w:t>
+      </w:r>
+    </w:p>
+    <w:p>
+      <w:r>
+        <w:t>Les textes sont en ASCII art.</w:t>
       </w:r>
     </w:p>
     <w:p/>
@@ -1122,17 +2430,67 @@
         <w:pStyle w:val="Titre2"/>
       </w:pPr>
       <w:r>
-        <w:t>Menu principal</w:t>
-      </w:r>
-    </w:p>
-    <w:p>
-      <w:r>
-        <w:t>Le menu principal s’affiche quand on lance l’application.</w:t>
-      </w:r>
-    </w:p>
-    <w:p>
-      <w:r>
-        <w:t>Le menu principal contient les boutons : Jouer, Options, Highscore, A propos et quitter.</w:t>
+        <w:t>Tirer sur les ennemis</w:t>
+      </w:r>
+    </w:p>
+    <w:p>
+      <w:r>
+        <w:t>Quand un ennemi est tiré dessus il disparaît.</w:t>
+      </w:r>
+    </w:p>
+    <w:p>
+      <w:pPr>
+        <w:pStyle w:val="Titre2"/>
+      </w:pPr>
+      <w:r>
+        <w:t>Ennemis qui tire</w:t>
+      </w:r>
+      <w:r>
+        <w:t>nt</w:t>
+      </w:r>
+    </w:p>
+    <w:p>
+      <w:r>
+        <w:t>Les ennemis tirent en face d’eux.</w:t>
+      </w:r>
+    </w:p>
+    <w:p>
+      <w:r>
+        <w:t>Les tirs des ennemis enlever une vie au vaisseau si celui-ci reçoit le tir</w:t>
+      </w:r>
+    </w:p>
+    <w:p>
+      <w:r>
+        <w:t>Les tirs des ennemis peuvent détruire les protections.</w:t>
+      </w:r>
+    </w:p>
+    <w:p>
+      <w:r>
+        <w:t>Les tirs sont visibles</w:t>
+      </w:r>
+    </w:p>
+    <w:p/>
+    <w:p>
+      <w:pPr>
+        <w:pStyle w:val="Titre2"/>
+      </w:pPr>
+      <w:r>
+        <w:t>Game Over</w:t>
+      </w:r>
+    </w:p>
+    <w:p>
+      <w:r>
+        <w:t>Quand le joueur perd toutes ses vies l’écran Game Over apparait.</w:t>
+      </w:r>
+    </w:p>
+    <w:p>
+      <w:r>
+        <w:t>L’écran Game Over contient deux boutons : Recommencer et Quitter</w:t>
+      </w:r>
+    </w:p>
+    <w:p>
+      <w:r>
+        <w:t xml:space="preserve">Une flèche ou une surbrillance indique quelle option est sélectionnée. </w:t>
       </w:r>
     </w:p>
     <w:p>
@@ -1146,46 +2504,15 @@
       </w:r>
     </w:p>
     <w:p>
-      <w:pPr>
-        <w:pStyle w:val="Titre1"/>
-      </w:pPr>
-      <w:r>
-        <w:lastRenderedPageBreak/>
-        <w:t xml:space="preserve">FONCTIONNALITES POUR LA BETA </w:t>
-      </w:r>
-      <w:r>
-        <w:t>2</w:t>
-      </w:r>
-      <w:r>
-        <w:t> :</w:t>
-      </w:r>
-    </w:p>
-    <w:p/>
-    <w:p>
-      <w:pPr>
-        <w:pStyle w:val="Titre2"/>
-      </w:pPr>
-      <w:r>
-        <w:t>Menu principal boutons :</w:t>
-      </w:r>
-    </w:p>
-    <w:p>
-      <w:r>
-        <w:t>Les boutons fonctionnent</w:t>
-      </w:r>
-      <w:r>
-        <w:t xml:space="preserve"> et exécutent l’action prévue</w:t>
-      </w:r>
-      <w:r>
-        <w:t>.</w:t>
-      </w:r>
-    </w:p>
-    <w:p>
-      <w:r>
-        <w:t>Le bouton option ouvre un autre menu pour gérer  les paramètres.</w:t>
-      </w:r>
-    </w:p>
-    <w:p/>
+      <w:r>
+        <w:t>Les boutons fonctionnent.</w:t>
+      </w:r>
+    </w:p>
+    <w:p>
+      <w:r>
+        <w:t>Les textes sont en ASCII art.</w:t>
+      </w:r>
+    </w:p>
     <w:p/>
     <w:p/>
     <w:sectPr>
@@ -1199,18 +2526,19 @@
 </file>
 
 <file path=word/intelligence2.xml><?xml version="1.0" encoding="utf-8"?>
-<int2:intelligence xmlns:int2="http://schemas.microsoft.com/office/intelligence/2020/intelligence">
+<int2:intelligence xmlns:int2="http://schemas.microsoft.com/office/intelligence/2020/intelligence" xmlns:oel="http://schemas.microsoft.com/office/2019/extlst">
   <int2:observations>
     <int2:textHash int2:hashCode="09t4VSOTpipmBk" int2:id="oMY0XiTQ">
-      <int2:state int2:type="LegacyProofing" int2:value="Rejected"/>
+      <int2:state int2:value="Rejected" int2:type="LegacyProofing"/>
     </int2:textHash>
   </int2:observations>
   <int2:intelligenceSettings/>
+  <int2:onDemandWorkflows/>
 </int2:intelligence>
 </file>
 
 <file path=word/numbering.xml><?xml version="1.0" encoding="utf-8"?>
-<w:numbering xmlns:wpc="http://schemas.microsoft.com/office/word/2010/wordprocessingCanvas" xmlns:cx="http://schemas.microsoft.com/office/drawing/2014/chartex" xmlns:cx1="http://schemas.microsoft.com/office/drawing/2015/9/8/chartex" xmlns:cx2="http://schemas.microsoft.com/office/drawing/2015/10/21/chartex" xmlns:cx3="http://schemas.microsoft.com/office/drawing/2016/5/9/chartex" xmlns:cx4="http://schemas.microsoft.com/office/drawing/2016/5/10/chartex" xmlns:cx5="http://schemas.microsoft.com/office/drawing/2016/5/11/chartex" xmlns:cx6="http://schemas.microsoft.com/office/drawing/2016/5/12/chartex" xmlns:cx7="http://schemas.microsoft.com/office/drawing/2016/5/13/chartex" xmlns:cx8="http://schemas.microsoft.com/office/drawing/2016/5/14/chartex" xmlns:mc="http://schemas.openxmlformats.org/markup-compatibility/2006" xmlns:aink="http://schemas.microsoft.com/office/drawing/2016/ink" xmlns:am3d="http://schemas.microsoft.com/office/drawing/2017/model3d" xmlns:o="urn:schemas-microsoft-com:office:office" xmlns:r="http://schemas.openxmlformats.org/officeDocument/2006/relationships" xmlns:m="http://schemas.openxmlformats.org/officeDocument/2006/math" xmlns:v="urn:schemas-microsoft-com:vml" xmlns:wp14="http://schemas.microsoft.com/office/word/2010/wordprocessingDrawing" xmlns:wp="http://schemas.openxmlformats.org/drawingml/2006/wordprocessingDrawing" xmlns:w10="urn:schemas-microsoft-com:office:word" xmlns:w="http://schemas.openxmlformats.org/wordprocessingml/2006/main" xmlns:w14="http://schemas.microsoft.com/office/word/2010/wordml" xmlns:w15="http://schemas.microsoft.com/office/word/2012/wordml" xmlns:w16cex="http://schemas.microsoft.com/office/word/2018/wordml/cex" xmlns:w16cid="http://schemas.microsoft.com/office/word/2016/wordml/cid" xmlns:w16="http://schemas.microsoft.com/office/word/2018/wordml" xmlns:w16se="http://schemas.microsoft.com/office/word/2015/wordml/symex" xmlns:wpg="http://schemas.microsoft.com/office/word/2010/wordprocessingGroup" xmlns:wpi="http://schemas.microsoft.com/office/word/2010/wordprocessingInk" xmlns:wne="http://schemas.microsoft.com/office/word/2006/wordml" xmlns:wps="http://schemas.microsoft.com/office/word/2010/wordprocessingShape" mc:Ignorable="w14 w15 w16se w16cid w16 w16cex wp14">
+<w:numbering xmlns:wpc="http://schemas.microsoft.com/office/word/2010/wordprocessingCanvas" xmlns:cx="http://schemas.microsoft.com/office/drawing/2014/chartex" xmlns:cx1="http://schemas.microsoft.com/office/drawing/2015/9/8/chartex" xmlns:cx2="http://schemas.microsoft.com/office/drawing/2015/10/21/chartex" xmlns:cx3="http://schemas.microsoft.com/office/drawing/2016/5/9/chartex" xmlns:cx4="http://schemas.microsoft.com/office/drawing/2016/5/10/chartex" xmlns:cx5="http://schemas.microsoft.com/office/drawing/2016/5/11/chartex" xmlns:cx6="http://schemas.microsoft.com/office/drawing/2016/5/12/chartex" xmlns:cx7="http://schemas.microsoft.com/office/drawing/2016/5/13/chartex" xmlns:cx8="http://schemas.microsoft.com/office/drawing/2016/5/14/chartex" xmlns:mc="http://schemas.openxmlformats.org/markup-compatibility/2006" xmlns:aink="http://schemas.microsoft.com/office/drawing/2016/ink" xmlns:am3d="http://schemas.microsoft.com/office/drawing/2017/model3d" xmlns:o="urn:schemas-microsoft-com:office:office" xmlns:oel="http://schemas.microsoft.com/office/2019/extlst" xmlns:r="http://schemas.openxmlformats.org/officeDocument/2006/relationships" xmlns:m="http://schemas.openxmlformats.org/officeDocument/2006/math" xmlns:v="urn:schemas-microsoft-com:vml" xmlns:wp14="http://schemas.microsoft.com/office/word/2010/wordprocessingDrawing" xmlns:wp="http://schemas.openxmlformats.org/drawingml/2006/wordprocessingDrawing" xmlns:w10="urn:schemas-microsoft-com:office:word" xmlns:w="http://schemas.openxmlformats.org/wordprocessingml/2006/main" xmlns:w14="http://schemas.microsoft.com/office/word/2010/wordml" xmlns:w15="http://schemas.microsoft.com/office/word/2012/wordml" xmlns:w16cex="http://schemas.microsoft.com/office/word/2018/wordml/cex" xmlns:w16cid="http://schemas.microsoft.com/office/word/2016/wordml/cid" xmlns:w16="http://schemas.microsoft.com/office/word/2018/wordml" xmlns:w16sdtdh="http://schemas.microsoft.com/office/word/2020/wordml/sdtdatahash" xmlns:w16se="http://schemas.microsoft.com/office/word/2015/wordml/symex" xmlns:wpg="http://schemas.microsoft.com/office/word/2010/wordprocessingGroup" xmlns:wpi="http://schemas.microsoft.com/office/word/2010/wordprocessingInk" xmlns:wne="http://schemas.microsoft.com/office/word/2006/wordml" xmlns:wps="http://schemas.microsoft.com/office/word/2010/wordprocessingShape" mc:Ignorable="w14 w15 w16se w16cid w16 w16cex w16sdtdh wp14">
   <w:abstractNum w:abstractNumId="0" w15:restartNumberingAfterBreak="0">
     <w:nsid w:val="08E61DBF"/>
     <w:multiLevelType w:val="hybridMultilevel"/>
@@ -1327,7 +2655,7 @@
   <w:abstractNum w:abstractNumId="1" w15:restartNumberingAfterBreak="0">
     <w:nsid w:val="090667E9"/>
     <w:multiLevelType w:val="hybridMultilevel"/>
-    <w:tmpl w:val="60FC11FA"/>
+    <w:tmpl w:val="8D86B7F2"/>
     <w:lvl w:ilvl="0" w:tplc="100C0001">
       <w:start w:val="1"/>
       <w:numFmt w:val="bullet"/>
@@ -1438,6 +2766,119 @@
     </w:lvl>
   </w:abstractNum>
   <w:abstractNum w:abstractNumId="2" w15:restartNumberingAfterBreak="0">
+    <w:nsid w:val="1ECF26F8"/>
+    <w:multiLevelType w:val="hybridMultilevel"/>
+    <w:tmpl w:val="6A886AE4"/>
+    <w:lvl w:ilvl="0" w:tplc="100C0001">
+      <w:start w:val="1"/>
+      <w:numFmt w:val="bullet"/>
+      <w:lvlText w:val=""/>
+      <w:lvlJc w:val="left"/>
+      <w:pPr>
+        <w:ind w:left="720" w:hanging="360"/>
+      </w:pPr>
+      <w:rPr>
+        <w:rFonts w:ascii="Symbol" w:hAnsi="Symbol" w:hint="default"/>
+      </w:rPr>
+    </w:lvl>
+    <w:lvl w:ilvl="1" w:tplc="100C0003" w:tentative="1">
+      <w:start w:val="1"/>
+      <w:numFmt w:val="bullet"/>
+      <w:lvlText w:val="o"/>
+      <w:lvlJc w:val="left"/>
+      <w:pPr>
+        <w:ind w:left="1440" w:hanging="360"/>
+      </w:pPr>
+      <w:rPr>
+        <w:rFonts w:ascii="Courier New" w:hAnsi="Courier New" w:cs="Courier New" w:hint="default"/>
+      </w:rPr>
+    </w:lvl>
+    <w:lvl w:ilvl="2" w:tplc="100C0005" w:tentative="1">
+      <w:start w:val="1"/>
+      <w:numFmt w:val="bullet"/>
+      <w:lvlText w:val=""/>
+      <w:lvlJc w:val="left"/>
+      <w:pPr>
+        <w:ind w:left="2160" w:hanging="360"/>
+      </w:pPr>
+      <w:rPr>
+        <w:rFonts w:ascii="Wingdings" w:hAnsi="Wingdings" w:hint="default"/>
+      </w:rPr>
+    </w:lvl>
+    <w:lvl w:ilvl="3" w:tplc="100C0001" w:tentative="1">
+      <w:start w:val="1"/>
+      <w:numFmt w:val="bullet"/>
+      <w:lvlText w:val=""/>
+      <w:lvlJc w:val="left"/>
+      <w:pPr>
+        <w:ind w:left="2880" w:hanging="360"/>
+      </w:pPr>
+      <w:rPr>
+        <w:rFonts w:ascii="Symbol" w:hAnsi="Symbol" w:hint="default"/>
+      </w:rPr>
+    </w:lvl>
+    <w:lvl w:ilvl="4" w:tplc="100C0003" w:tentative="1">
+      <w:start w:val="1"/>
+      <w:numFmt w:val="bullet"/>
+      <w:lvlText w:val="o"/>
+      <w:lvlJc w:val="left"/>
+      <w:pPr>
+        <w:ind w:left="3600" w:hanging="360"/>
+      </w:pPr>
+      <w:rPr>
+        <w:rFonts w:ascii="Courier New" w:hAnsi="Courier New" w:cs="Courier New" w:hint="default"/>
+      </w:rPr>
+    </w:lvl>
+    <w:lvl w:ilvl="5" w:tplc="100C0005" w:tentative="1">
+      <w:start w:val="1"/>
+      <w:numFmt w:val="bullet"/>
+      <w:lvlText w:val=""/>
+      <w:lvlJc w:val="left"/>
+      <w:pPr>
+        <w:ind w:left="4320" w:hanging="360"/>
+      </w:pPr>
+      <w:rPr>
+        <w:rFonts w:ascii="Wingdings" w:hAnsi="Wingdings" w:hint="default"/>
+      </w:rPr>
+    </w:lvl>
+    <w:lvl w:ilvl="6" w:tplc="100C0001" w:tentative="1">
+      <w:start w:val="1"/>
+      <w:numFmt w:val="bullet"/>
+      <w:lvlText w:val=""/>
+      <w:lvlJc w:val="left"/>
+      <w:pPr>
+        <w:ind w:left="5040" w:hanging="360"/>
+      </w:pPr>
+      <w:rPr>
+        <w:rFonts w:ascii="Symbol" w:hAnsi="Symbol" w:hint="default"/>
+      </w:rPr>
+    </w:lvl>
+    <w:lvl w:ilvl="7" w:tplc="100C0003" w:tentative="1">
+      <w:start w:val="1"/>
+      <w:numFmt w:val="bullet"/>
+      <w:lvlText w:val="o"/>
+      <w:lvlJc w:val="left"/>
+      <w:pPr>
+        <w:ind w:left="5760" w:hanging="360"/>
+      </w:pPr>
+      <w:rPr>
+        <w:rFonts w:ascii="Courier New" w:hAnsi="Courier New" w:cs="Courier New" w:hint="default"/>
+      </w:rPr>
+    </w:lvl>
+    <w:lvl w:ilvl="8" w:tplc="100C0005" w:tentative="1">
+      <w:start w:val="1"/>
+      <w:numFmt w:val="bullet"/>
+      <w:lvlText w:val=""/>
+      <w:lvlJc w:val="left"/>
+      <w:pPr>
+        <w:ind w:left="6480" w:hanging="360"/>
+      </w:pPr>
+      <w:rPr>
+        <w:rFonts w:ascii="Wingdings" w:hAnsi="Wingdings" w:hint="default"/>
+      </w:rPr>
+    </w:lvl>
+  </w:abstractNum>
+  <w:abstractNum w:abstractNumId="3" w15:restartNumberingAfterBreak="0">
     <w:nsid w:val="45231676"/>
     <w:multiLevelType w:val="hybridMultilevel"/>
     <w:tmpl w:val="A79202FC"/>
@@ -1550,7 +2991,7 @@
       </w:rPr>
     </w:lvl>
   </w:abstractNum>
-  <w:abstractNum w:abstractNumId="3" w15:restartNumberingAfterBreak="0">
+  <w:abstractNum w:abstractNumId="4" w15:restartNumberingAfterBreak="0">
     <w:nsid w:val="58FE512F"/>
     <w:multiLevelType w:val="hybridMultilevel"/>
     <w:tmpl w:val="8174C20A"/>
@@ -1663,7 +3104,7 @@
       </w:rPr>
     </w:lvl>
   </w:abstractNum>
-  <w:abstractNum w:abstractNumId="4" w15:restartNumberingAfterBreak="0">
+  <w:abstractNum w:abstractNumId="5" w15:restartNumberingAfterBreak="0">
     <w:nsid w:val="62367275"/>
     <w:multiLevelType w:val="hybridMultilevel"/>
     <w:tmpl w:val="6D745634"/>
@@ -1776,7 +3217,7 @@
       </w:rPr>
     </w:lvl>
   </w:abstractNum>
-  <w:abstractNum w:abstractNumId="5" w15:restartNumberingAfterBreak="0">
+  <w:abstractNum w:abstractNumId="6" w15:restartNumberingAfterBreak="0">
     <w:nsid w:val="6D2F618F"/>
     <w:multiLevelType w:val="hybridMultilevel"/>
     <w:tmpl w:val="B90E07DA"/>
@@ -1889,29 +3330,32 @@
       </w:rPr>
     </w:lvl>
   </w:abstractNum>
-  <w:num w:numId="1">
+  <w:num w:numId="1" w16cid:durableId="1068697551">
+    <w:abstractNumId w:val="5"/>
+  </w:num>
+  <w:num w:numId="2" w16cid:durableId="1244146674">
+    <w:abstractNumId w:val="3"/>
+  </w:num>
+  <w:num w:numId="3" w16cid:durableId="986931613">
+    <w:abstractNumId w:val="0"/>
+  </w:num>
+  <w:num w:numId="4" w16cid:durableId="959334447">
+    <w:abstractNumId w:val="1"/>
+  </w:num>
+  <w:num w:numId="5" w16cid:durableId="792988557">
+    <w:abstractNumId w:val="6"/>
+  </w:num>
+  <w:num w:numId="6" w16cid:durableId="1575042025">
     <w:abstractNumId w:val="4"/>
   </w:num>
-  <w:num w:numId="2">
+  <w:num w:numId="7" w16cid:durableId="1895235697">
     <w:abstractNumId w:val="2"/>
-  </w:num>
-  <w:num w:numId="3">
-    <w:abstractNumId w:val="0"/>
-  </w:num>
-  <w:num w:numId="4">
-    <w:abstractNumId w:val="1"/>
-  </w:num>
-  <w:num w:numId="5">
-    <w:abstractNumId w:val="5"/>
-  </w:num>
-  <w:num w:numId="6">
-    <w:abstractNumId w:val="3"/>
   </w:num>
 </w:numbering>
 </file>
 
 <file path=word/styles.xml><?xml version="1.0" encoding="utf-8"?>
-<w:styles xmlns:mc="http://schemas.openxmlformats.org/markup-compatibility/2006" xmlns:r="http://schemas.openxmlformats.org/officeDocument/2006/relationships" xmlns:w="http://schemas.openxmlformats.org/wordprocessingml/2006/main" xmlns:w14="http://schemas.microsoft.com/office/word/2010/wordml" xmlns:w15="http://schemas.microsoft.com/office/word/2012/wordml" xmlns:w16cex="http://schemas.microsoft.com/office/word/2018/wordml/cex" xmlns:w16cid="http://schemas.microsoft.com/office/word/2016/wordml/cid" xmlns:w16="http://schemas.microsoft.com/office/word/2018/wordml" xmlns:w16se="http://schemas.microsoft.com/office/word/2015/wordml/symex" mc:Ignorable="w14 w15 w16se w16cid w16 w16cex">
+<w:styles xmlns:mc="http://schemas.openxmlformats.org/markup-compatibility/2006" xmlns:r="http://schemas.openxmlformats.org/officeDocument/2006/relationships" xmlns:w="http://schemas.openxmlformats.org/wordprocessingml/2006/main" xmlns:w14="http://schemas.microsoft.com/office/word/2010/wordml" xmlns:w15="http://schemas.microsoft.com/office/word/2012/wordml" xmlns:w16cex="http://schemas.microsoft.com/office/word/2018/wordml/cex" xmlns:w16cid="http://schemas.microsoft.com/office/word/2016/wordml/cid" xmlns:w16="http://schemas.microsoft.com/office/word/2018/wordml" xmlns:w16sdtdh="http://schemas.microsoft.com/office/word/2020/wordml/sdtdatahash" xmlns:w16se="http://schemas.microsoft.com/office/word/2015/wordml/symex" mc:Ignorable="w14 w15 w16se w16cid w16 w16cex w16sdtdh">
   <w:docDefaults>
     <w:rPrDefault>
       <w:rPr>
@@ -2473,6 +3917,230 @@
 </w:styles>
 </file>
 
+<file path=word/ink/ink1.xml><?xml version="1.0" encoding="utf-8"?>
+<inkml:ink xmlns:inkml="http://www.w3.org/2003/InkML">
+  <inkml:definitions>
+    <inkml:context xml:id="ctx0">
+      <inkml:inkSource xml:id="inkSrc0">
+        <inkml:traceFormat>
+          <inkml:channel name="X" type="integer" min="-2.14748E9" max="2.14748E9" units="cm"/>
+          <inkml:channel name="Y" type="integer" min="-2.14748E9" max="2.14748E9" units="cm"/>
+          <inkml:channel name="F" type="integer" max="32767" units="dev"/>
+        </inkml:traceFormat>
+        <inkml:channelProperties>
+          <inkml:channelProperty channel="X" name="resolution" value="1000" units="1/cm"/>
+          <inkml:channelProperty channel="Y" name="resolution" value="1000" units="1/cm"/>
+          <inkml:channelProperty channel="F" name="resolution" value="0" units="1/dev"/>
+        </inkml:channelProperties>
+      </inkml:inkSource>
+      <inkml:timestamp xml:id="ts0" timeString="2022-09-17T12:04:17.606"/>
+    </inkml:context>
+    <inkml:brush xml:id="br0">
+      <inkml:brushProperty name="width" value="0.05" units="cm"/>
+      <inkml:brushProperty name="height" value="0.05" units="cm"/>
+      <inkml:brushProperty name="color" value="#E71224"/>
+    </inkml:brush>
+  </inkml:definitions>
+  <inkml:trace contextRef="#ctx0" brushRef="#br0">0 1 24575,'0'0'-8191</inkml:trace>
+</inkml:ink>
+</file>
+
+<file path=word/ink/ink2.xml><?xml version="1.0" encoding="utf-8"?>
+<inkml:ink xmlns:inkml="http://www.w3.org/2003/InkML">
+  <inkml:definitions>
+    <inkml:context xml:id="ctx0">
+      <inkml:inkSource xml:id="inkSrc0">
+        <inkml:traceFormat>
+          <inkml:channel name="X" type="integer" min="-2.14748E9" max="2.14748E9" units="cm"/>
+          <inkml:channel name="Y" type="integer" min="-2.14748E9" max="2.14748E9" units="cm"/>
+          <inkml:channel name="F" type="integer" max="32767" units="dev"/>
+        </inkml:traceFormat>
+        <inkml:channelProperties>
+          <inkml:channelProperty channel="X" name="resolution" value="1000" units="1/cm"/>
+          <inkml:channelProperty channel="Y" name="resolution" value="1000" units="1/cm"/>
+          <inkml:channelProperty channel="F" name="resolution" value="0" units="1/dev"/>
+        </inkml:channelProperties>
+      </inkml:inkSource>
+      <inkml:timestamp xml:id="ts0" timeString="2022-09-17T12:04:10.345"/>
+    </inkml:context>
+    <inkml:brush xml:id="br0">
+      <inkml:brushProperty name="width" value="0.05" units="cm"/>
+      <inkml:brushProperty name="height" value="0.05" units="cm"/>
+      <inkml:brushProperty name="color" value="#E71224"/>
+    </inkml:brush>
+  </inkml:definitions>
+  <inkml:trace contextRef="#ctx0" brushRef="#br0">42 1 24575,'0'9'0,"0"7"0,0 10 0,0 6 0,0 5 0,0 2 0,0 3 0,0-2 0,0 2 0,0-1 0,0 0 0,0-1 0,0 1 0,-9-7 0,-3-4 0,1 2 0,1-5-8191</inkml:trace>
+</inkml:ink>
+</file>
+
+<file path=word/ink/ink3.xml><?xml version="1.0" encoding="utf-8"?>
+<inkml:ink xmlns:inkml="http://www.w3.org/2003/InkML">
+  <inkml:definitions>
+    <inkml:context xml:id="ctx0">
+      <inkml:inkSource xml:id="inkSrc0">
+        <inkml:traceFormat>
+          <inkml:channel name="X" type="integer" min="-2.14748E9" max="2.14748E9" units="cm"/>
+          <inkml:channel name="Y" type="integer" min="-2.14748E9" max="2.14748E9" units="cm"/>
+          <inkml:channel name="F" type="integer" max="32767" units="dev"/>
+        </inkml:traceFormat>
+        <inkml:channelProperties>
+          <inkml:channelProperty channel="X" name="resolution" value="1000" units="1/cm"/>
+          <inkml:channelProperty channel="Y" name="resolution" value="1000" units="1/cm"/>
+          <inkml:channelProperty channel="F" name="resolution" value="0" units="1/dev"/>
+        </inkml:channelProperties>
+      </inkml:inkSource>
+      <inkml:timestamp xml:id="ts0" timeString="2022-09-17T12:04:09.550"/>
+    </inkml:context>
+    <inkml:brush xml:id="br0">
+      <inkml:brushProperty name="width" value="0.05" units="cm"/>
+      <inkml:brushProperty name="height" value="0.05" units="cm"/>
+      <inkml:brushProperty name="color" value="#E71224"/>
+    </inkml:brush>
+  </inkml:definitions>
+  <inkml:trace contextRef="#ctx0" brushRef="#br0">0 1 24575,'0'9'0,"0"7"0,0 10 0,0 6 0,0 5 0,0 2 0,0 2 0,0 0 0,0 1 0,0-1 0,0 0 0,0-6-8191</inkml:trace>
+</inkml:ink>
+</file>
+
+<file path=word/ink/ink4.xml><?xml version="1.0" encoding="utf-8"?>
+<inkml:ink xmlns:inkml="http://www.w3.org/2003/InkML">
+  <inkml:definitions>
+    <inkml:context xml:id="ctx0">
+      <inkml:inkSource xml:id="inkSrc0">
+        <inkml:traceFormat>
+          <inkml:channel name="X" type="integer" min="-2.14748E9" max="2.14748E9" units="cm"/>
+          <inkml:channel name="Y" type="integer" min="-2.14748E9" max="2.14748E9" units="cm"/>
+          <inkml:channel name="F" type="integer" max="32767" units="dev"/>
+        </inkml:traceFormat>
+        <inkml:channelProperties>
+          <inkml:channelProperty channel="X" name="resolution" value="1000" units="1/cm"/>
+          <inkml:channelProperty channel="Y" name="resolution" value="1000" units="1/cm"/>
+          <inkml:channelProperty channel="F" name="resolution" value="0" units="1/dev"/>
+        </inkml:channelProperties>
+      </inkml:inkSource>
+      <inkml:timestamp xml:id="ts0" timeString="2022-09-17T12:04:08.287"/>
+    </inkml:context>
+    <inkml:brush xml:id="br0">
+      <inkml:brushProperty name="width" value="0.05" units="cm"/>
+      <inkml:brushProperty name="height" value="0.05" units="cm"/>
+      <inkml:brushProperty name="color" value="#E71224"/>
+    </inkml:brush>
+  </inkml:definitions>
+  <inkml:trace contextRef="#ctx0" brushRef="#br0">0 1 24575,'0'9'0,"0"7"0,0 10 0,0 6 0,0 5 0,0 2 0,0 3 0,0-2 0,0 2 0,0-6-8191</inkml:trace>
+</inkml:ink>
+</file>
+
+<file path=word/ink/ink5.xml><?xml version="1.0" encoding="utf-8"?>
+<inkml:ink xmlns:inkml="http://www.w3.org/2003/InkML">
+  <inkml:definitions>
+    <inkml:context xml:id="ctx0">
+      <inkml:inkSource xml:id="inkSrc0">
+        <inkml:traceFormat>
+          <inkml:channel name="X" type="integer" min="-2.14748E9" max="2.14748E9" units="cm"/>
+          <inkml:channel name="Y" type="integer" min="-2.14748E9" max="2.14748E9" units="cm"/>
+          <inkml:channel name="F" type="integer" max="32767" units="dev"/>
+        </inkml:traceFormat>
+        <inkml:channelProperties>
+          <inkml:channelProperty channel="X" name="resolution" value="1000" units="1/cm"/>
+          <inkml:channelProperty channel="Y" name="resolution" value="1000" units="1/cm"/>
+          <inkml:channelProperty channel="F" name="resolution" value="0" units="1/dev"/>
+        </inkml:channelProperties>
+      </inkml:inkSource>
+      <inkml:timestamp xml:id="ts0" timeString="2022-09-17T12:04:07.457"/>
+    </inkml:context>
+    <inkml:brush xml:id="br0">
+      <inkml:brushProperty name="width" value="0.05" units="cm"/>
+      <inkml:brushProperty name="height" value="0.05" units="cm"/>
+      <inkml:brushProperty name="color" value="#E71224"/>
+    </inkml:brush>
+  </inkml:definitions>
+  <inkml:trace contextRef="#ctx0" brushRef="#br0">0 1 24575,'0'4'0,"0"11"0,0 7 0,0 9 0,0 4 0,9 4 0,3 1 0,4 2 0,-1-1 0,-3 1 0,-3-2 0,-4 1 0,-2-2 0,-2 2 0,-1-7-8191</inkml:trace>
+</inkml:ink>
+</file>
+
+<file path=word/ink/ink6.xml><?xml version="1.0" encoding="utf-8"?>
+<inkml:ink xmlns:inkml="http://www.w3.org/2003/InkML">
+  <inkml:definitions>
+    <inkml:context xml:id="ctx0">
+      <inkml:inkSource xml:id="inkSrc0">
+        <inkml:traceFormat>
+          <inkml:channel name="X" type="integer" min="-2.14748E9" max="2.14748E9" units="cm"/>
+          <inkml:channel name="Y" type="integer" min="-2.14748E9" max="2.14748E9" units="cm"/>
+          <inkml:channel name="F" type="integer" max="32767" units="dev"/>
+        </inkml:traceFormat>
+        <inkml:channelProperties>
+          <inkml:channelProperty channel="X" name="resolution" value="1000" units="1/cm"/>
+          <inkml:channelProperty channel="Y" name="resolution" value="1000" units="1/cm"/>
+          <inkml:channelProperty channel="F" name="resolution" value="0" units="1/dev"/>
+        </inkml:channelProperties>
+      </inkml:inkSource>
+      <inkml:timestamp xml:id="ts0" timeString="2022-09-17T12:04:06.131"/>
+    </inkml:context>
+    <inkml:brush xml:id="br0">
+      <inkml:brushProperty name="width" value="0.05" units="cm"/>
+      <inkml:brushProperty name="height" value="0.05" units="cm"/>
+      <inkml:brushProperty name="color" value="#E71224"/>
+    </inkml:brush>
+  </inkml:definitions>
+  <inkml:trace contextRef="#ctx0" brushRef="#br0">0 1 24575,'0'4'0,"0"11"0,0 8 0,0 8 0,0 3 0,0 6 0,0-1 0,0 4 0,0-3 0,0 2 0,0-2 0,0 1 0,0-1 0,0 0 0,0-1 0,0-7-8191</inkml:trace>
+</inkml:ink>
+</file>
+
+<file path=word/ink/ink7.xml><?xml version="1.0" encoding="utf-8"?>
+<inkml:ink xmlns:inkml="http://www.w3.org/2003/InkML">
+  <inkml:definitions>
+    <inkml:context xml:id="ctx0">
+      <inkml:inkSource xml:id="inkSrc0">
+        <inkml:traceFormat>
+          <inkml:channel name="X" type="integer" min="-2.14748E9" max="2.14748E9" units="cm"/>
+          <inkml:channel name="Y" type="integer" min="-2.14748E9" max="2.14748E9" units="cm"/>
+          <inkml:channel name="F" type="integer" max="32767" units="dev"/>
+        </inkml:traceFormat>
+        <inkml:channelProperties>
+          <inkml:channelProperty channel="X" name="resolution" value="1000" units="1/cm"/>
+          <inkml:channelProperty channel="Y" name="resolution" value="1000" units="1/cm"/>
+          <inkml:channelProperty channel="F" name="resolution" value="0" units="1/dev"/>
+        </inkml:channelProperties>
+      </inkml:inkSource>
+      <inkml:timestamp xml:id="ts0" timeString="2022-09-17T12:04:05.006"/>
+    </inkml:context>
+    <inkml:brush xml:id="br0">
+      <inkml:brushProperty name="width" value="0.05" units="cm"/>
+      <inkml:brushProperty name="height" value="0.05" units="cm"/>
+      <inkml:brushProperty name="color" value="#E71224"/>
+    </inkml:brush>
+  </inkml:definitions>
+  <inkml:trace contextRef="#ctx0" brushRef="#br0">58 1 24575,'1'66'0,"1"-39"0,-1-1 0,-1 1 0,-2-1 0,0 1 0,-2-1 0,-13 46 0,7-35-82,1 1 1,2 1-1,2-1 0,2 1 0,1 0 0,4 57 0,-1-51-710,0-12-6034</inkml:trace>
+</inkml:ink>
+</file>
+
+<file path=word/ink/ink8.xml><?xml version="1.0" encoding="utf-8"?>
+<inkml:ink xmlns:inkml="http://www.w3.org/2003/InkML">
+  <inkml:definitions>
+    <inkml:context xml:id="ctx0">
+      <inkml:inkSource xml:id="inkSrc0">
+        <inkml:traceFormat>
+          <inkml:channel name="X" type="integer" min="-2.14748E9" max="2.14748E9" units="cm"/>
+          <inkml:channel name="Y" type="integer" min="-2.14748E9" max="2.14748E9" units="cm"/>
+          <inkml:channel name="F" type="integer" max="32767" units="dev"/>
+        </inkml:traceFormat>
+        <inkml:channelProperties>
+          <inkml:channelProperty channel="X" name="resolution" value="1000" units="1/cm"/>
+          <inkml:channelProperty channel="Y" name="resolution" value="1000" units="1/cm"/>
+          <inkml:channelProperty channel="F" name="resolution" value="0" units="1/dev"/>
+        </inkml:channelProperties>
+      </inkml:inkSource>
+      <inkml:timestamp xml:id="ts0" timeString="2022-09-17T12:04:03.671"/>
+    </inkml:context>
+    <inkml:brush xml:id="br0">
+      <inkml:brushProperty name="width" value="0.05" units="cm"/>
+      <inkml:brushProperty name="height" value="0.05" units="cm"/>
+      <inkml:brushProperty name="color" value="#E71224"/>
+    </inkml:brush>
+  </inkml:definitions>
+  <inkml:trace contextRef="#ctx0" brushRef="#br0">0 1 24575,'9'0'0,"8"0"0,0 0-8191</inkml:trace>
+</inkml:ink>
+</file>
+
 <file path=word/theme/theme1.xml><?xml version="1.0" encoding="utf-8"?>
 <a:theme xmlns:a="http://schemas.openxmlformats.org/drawingml/2006/main" name="Office Theme">
   <a:themeElements>
@@ -2735,26 +4403,6 @@
 </file>
 
 <file path=customXml/item1.xml><?xml version="1.0" encoding="utf-8"?>
-<?mso-contentType ?>
-<FormTemplates xmlns="http://schemas.microsoft.com/sharepoint/v3/contenttype/forms">
-  <Display>DocumentLibraryForm</Display>
-  <Edit>DocumentLibraryForm</Edit>
-  <New>DocumentLibraryForm</New>
-</FormTemplates>
-</file>
-
-<file path=customXml/item2.xml><?xml version="1.0" encoding="utf-8"?>
-<p:properties xmlns:p="http://schemas.microsoft.com/office/2006/metadata/properties" xmlns:xsi="http://www.w3.org/2001/XMLSchema-instance" xmlns:pc="http://schemas.microsoft.com/office/infopath/2007/PartnerControls">
-  <documentManagement>
-    <TaxCatchAll xmlns="dfa80de1-e9bb-4cf2-893d-d06220b3971a" xsi:nil="true"/>
-    <lcf76f155ced4ddcb4097134ff3c332f xmlns="98d92101-24da-4498-9971-a24673344bd8">
-      <Terms xmlns="http://schemas.microsoft.com/office/infopath/2007/PartnerControls"/>
-    </lcf76f155ced4ddcb4097134ff3c332f>
-  </documentManagement>
-</p:properties>
-</file>
-
-<file path=customXml/item3.xml><?xml version="1.0" encoding="utf-8"?>
 <ct:contentTypeSchema xmlns:ct="http://schemas.microsoft.com/office/2006/metadata/contentType" xmlns:ma="http://schemas.microsoft.com/office/2006/metadata/properties/metaAttributes" ct:_="" ma:_="" ma:contentTypeName="Document" ma:contentTypeID="0x010100E529CC47EA4E614CBF50FAFAB9B8F32B" ma:contentTypeVersion="8" ma:contentTypeDescription="Crée un document." ma:contentTypeScope="" ma:versionID="f813ab756c42af8af494d6605e22e37b">
   <xsd:schema xmlns:xsd="http://www.w3.org/2001/XMLSchema" xmlns:xs="http://www.w3.org/2001/XMLSchema" xmlns:p="http://schemas.microsoft.com/office/2006/metadata/properties" xmlns:ns2="98d92101-24da-4498-9971-a24673344bd8" xmlns:ns3="dfa80de1-e9bb-4cf2-893d-d06220b3971a" targetNamespace="http://schemas.microsoft.com/office/2006/metadata/properties" ma:root="true" ma:fieldsID="808c042e6474ee35eb4b0b0b71aaa865" ns2:_="" ns3:_="">
     <xsd:import namespace="98d92101-24da-4498-9971-a24673344bd8"/>
@@ -2931,10 +4579,41 @@
 </ct:contentTypeSchema>
 </file>
 
+<file path=customXml/item2.xml><?xml version="1.0" encoding="utf-8"?>
+<p:properties xmlns:p="http://schemas.microsoft.com/office/2006/metadata/properties" xmlns:xsi="http://www.w3.org/2001/XMLSchema-instance" xmlns:pc="http://schemas.microsoft.com/office/infopath/2007/PartnerControls">
+  <documentManagement>
+    <TaxCatchAll xmlns="dfa80de1-e9bb-4cf2-893d-d06220b3971a" xsi:nil="true"/>
+    <lcf76f155ced4ddcb4097134ff3c332f xmlns="98d92101-24da-4498-9971-a24673344bd8">
+      <Terms xmlns="http://schemas.microsoft.com/office/infopath/2007/PartnerControls"/>
+    </lcf76f155ced4ddcb4097134ff3c332f>
+  </documentManagement>
+</p:properties>
+</file>
+
+<file path=customXml/item3.xml><?xml version="1.0" encoding="utf-8"?>
+<?mso-contentType ?>
+<FormTemplates xmlns="http://schemas.microsoft.com/sharepoint/v3/contenttype/forms">
+  <Display>DocumentLibraryForm</Display>
+  <Edit>DocumentLibraryForm</Edit>
+  <New>DocumentLibraryForm</New>
+</FormTemplates>
+</file>
+
 <file path=customXml/itemProps1.xml><?xml version="1.0" encoding="utf-8"?>
-<ds:datastoreItem xmlns:ds="http://schemas.openxmlformats.org/officeDocument/2006/customXml" ds:itemID="{FF501386-2FD5-44AC-8542-998F3D32EF88}">
+<ds:datastoreItem xmlns:ds="http://schemas.openxmlformats.org/officeDocument/2006/customXml" ds:itemID="{F207B813-08AC-43F0-AFCB-09B1DAAC25BA}">
   <ds:schemaRefs>
-    <ds:schemaRef ds:uri="http://schemas.microsoft.com/sharepoint/v3/contenttype/forms"/>
+    <ds:schemaRef ds:uri="http://schemas.microsoft.com/office/2006/metadata/contentType"/>
+    <ds:schemaRef ds:uri="http://schemas.microsoft.com/office/2006/metadata/properties/metaAttributes"/>
+    <ds:schemaRef ds:uri="http://www.w3.org/2001/XMLSchema"/>
+    <ds:schemaRef ds:uri="http://schemas.microsoft.com/office/2006/metadata/properties"/>
+    <ds:schemaRef ds:uri="98d92101-24da-4498-9971-a24673344bd8"/>
+    <ds:schemaRef ds:uri="dfa80de1-e9bb-4cf2-893d-d06220b3971a"/>
+    <ds:schemaRef ds:uri="http://schemas.microsoft.com/office/2006/documentManagement/types"/>
+    <ds:schemaRef ds:uri="http://schemas.microsoft.com/office/infopath/2007/PartnerControls"/>
+    <ds:schemaRef ds:uri="http://schemas.openxmlformats.org/package/2006/metadata/core-properties"/>
+    <ds:schemaRef ds:uri="http://purl.org/dc/elements/1.1/"/>
+    <ds:schemaRef ds:uri="http://purl.org/dc/terms/"/>
+    <ds:schemaRef ds:uri="http://schemas.microsoft.com/internal/obd"/>
   </ds:schemaRefs>
 </ds:datastoreItem>
 </file>
@@ -2951,20 +4630,9 @@
 </file>
 
 <file path=customXml/itemProps3.xml><?xml version="1.0" encoding="utf-8"?>
-<ds:datastoreItem xmlns:ds="http://schemas.openxmlformats.org/officeDocument/2006/customXml" ds:itemID="{F207B813-08AC-43F0-AFCB-09B1DAAC25BA}">
+<ds:datastoreItem xmlns:ds="http://schemas.openxmlformats.org/officeDocument/2006/customXml" ds:itemID="{FF501386-2FD5-44AC-8542-998F3D32EF88}">
   <ds:schemaRefs>
-    <ds:schemaRef ds:uri="http://schemas.microsoft.com/office/2006/metadata/contentType"/>
-    <ds:schemaRef ds:uri="http://schemas.microsoft.com/office/2006/metadata/properties/metaAttributes"/>
-    <ds:schemaRef ds:uri="http://www.w3.org/2001/XMLSchema"/>
-    <ds:schemaRef ds:uri="http://schemas.microsoft.com/office/2006/metadata/properties"/>
-    <ds:schemaRef ds:uri="98d92101-24da-4498-9971-a24673344bd8"/>
-    <ds:schemaRef ds:uri="dfa80de1-e9bb-4cf2-893d-d06220b3971a"/>
-    <ds:schemaRef ds:uri="http://schemas.microsoft.com/office/2006/documentManagement/types"/>
-    <ds:schemaRef ds:uri="http://schemas.microsoft.com/office/infopath/2007/PartnerControls"/>
-    <ds:schemaRef ds:uri="http://schemas.openxmlformats.org/package/2006/metadata/core-properties"/>
-    <ds:schemaRef ds:uri="http://purl.org/dc/elements/1.1/"/>
-    <ds:schemaRef ds:uri="http://purl.org/dc/terms/"/>
-    <ds:schemaRef ds:uri="http://schemas.microsoft.com/internal/obd"/>
+    <ds:schemaRef ds:uri="http://schemas.microsoft.com/sharepoint/v3/contenttype/forms"/>
   </ds:schemaRefs>
 </ds:datastoreItem>
 </file>
</xml_diff>